<commit_message>
add files via upload because working of ANU lab computors
Main branch logic for purchaser, in particular recipient of taxable supply
</commit_message>
<xml_diff>
--- a/GST_AT_SETTLEMENT/Rules/RuleBase-Purchaser.docx
+++ b/GST_AT_SETTLEMENT/Rules/RuleBase-Purchaser.docx
@@ -1018,40 +1018,135 @@
           <w:color w:val="808080" w:themeColor="background1" w:themeShade="80"/>
           <w:sz w:val="14"/>
         </w:rPr>
-        <w:t>[Treasury Laws Amendment (2018 Measures No.1) Act 2018 - Schedule 5 (14-250</w:t>
+        <w:t>[Taxation Administration Act 1953 (Cth) 14-250</w:t>
       </w:r>
       <w:r>
         <w:rPr>
           <w:color w:val="808080" w:themeColor="background1" w:themeShade="80"/>
           <w:sz w:val="14"/>
         </w:rPr>
-        <w:t>)</w:t>
-      </w:r>
+        <w:t>]</w:t>
+      </w:r>
+      <w:r>
+        <w:t xml:space="preserve"> The</w:t>
+      </w:r>
+      <w:r>
+        <w:t xml:space="preserve"> purchaser </w:t>
+      </w:r>
+      <w:bookmarkEnd w:id="8"/>
+      <w:r>
+        <w:t>will be liable to pay an amount to the Commissioner if</w:t>
+      </w:r>
+      <w:bookmarkEnd w:id="9"/>
+    </w:p>
+    <w:p>
+      <w:pPr>
+        <w:pStyle w:val="OPM-level1"/>
+      </w:pPr>
+      <w:r>
+        <w:t>Either</w:t>
+      </w:r>
+    </w:p>
+    <w:p>
+      <w:pPr>
+        <w:pStyle w:val="OPM-level2"/>
+      </w:pPr>
       <w:r>
         <w:rPr>
           <w:color w:val="808080" w:themeColor="background1" w:themeShade="80"/>
           <w:sz w:val="14"/>
         </w:rPr>
-        <w:t>]</w:t>
-      </w:r>
-      <w:r>
-        <w:t xml:space="preserve"> The</w:t>
-      </w:r>
-      <w:r>
-        <w:t xml:space="preserve"> purchaser </w:t>
-      </w:r>
-      <w:bookmarkEnd w:id="8"/>
-      <w:r>
-        <w:t>will be liable to pay an amount to the Commissioner if</w:t>
-      </w:r>
-      <w:bookmarkEnd w:id="9"/>
-    </w:p>
-    <w:p>
-      <w:pPr>
-        <w:pStyle w:val="OPM-level1"/>
-      </w:pPr>
-      <w:r>
-        <w:t>Either</w:t>
+        <w:t>[(1)(a)]</w:t>
+      </w:r>
+      <w:r>
+        <w:t xml:space="preserve"> </w:t>
+      </w:r>
+      <w:r>
+        <w:rPr>
+          <w:u w:val="single" w:color="666699"/>
+        </w:rPr>
+        <w:t>The</w:t>
+      </w:r>
+      <w:r>
+        <w:rPr>
+          <w:u w:val="single" w:color="666699"/>
+        </w:rPr>
+        <w:t xml:space="preserve"> user know</w:t>
+      </w:r>
+      <w:r>
+        <w:rPr>
+          <w:u w:val="single" w:color="666699"/>
+        </w:rPr>
+        <w:t>s</w:t>
+      </w:r>
+      <w:r>
+        <w:rPr>
+          <w:u w:val="single" w:color="666699"/>
+        </w:rPr>
+        <w:t xml:space="preserve"> that the </w:t>
+      </w:r>
+      <w:r>
+        <w:rPr>
+          <w:u w:val="single" w:color="666699"/>
+        </w:rPr>
+        <w:t>purchaser is</w:t>
+      </w:r>
+      <w:r>
+        <w:rPr>
+          <w:u w:val="single" w:color="666699"/>
+        </w:rPr>
+        <w:t xml:space="preserve"> a</w:t>
+      </w:r>
+      <w:r>
+        <w:rPr>
+          <w:u w:val="single" w:color="666699"/>
+        </w:rPr>
+        <w:t xml:space="preserve"> </w:t>
+      </w:r>
+      <w:r>
+        <w:rPr>
+          <w:u w:val="single" w:color="666699"/>
+        </w:rPr>
+        <w:t>‘</w:t>
+      </w:r>
+      <w:r>
+        <w:rPr>
+          <w:u w:val="single" w:color="666699"/>
+        </w:rPr>
+        <w:t>recipient</w:t>
+      </w:r>
+      <w:r>
+        <w:rPr>
+          <w:u w:val="single" w:color="666699"/>
+        </w:rPr>
+        <w:t>’</w:t>
+      </w:r>
+      <w:r>
+        <w:rPr>
+          <w:u w:val="single" w:color="666699"/>
+        </w:rPr>
+        <w:t xml:space="preserve"> of a </w:t>
+      </w:r>
+      <w:r>
+        <w:rPr>
+          <w:u w:val="single" w:color="666699"/>
+        </w:rPr>
+        <w:t>‘</w:t>
+      </w:r>
+      <w:r>
+        <w:rPr>
+          <w:u w:val="single" w:color="666699"/>
+        </w:rPr>
+        <w:t>taxable supply</w:t>
+      </w:r>
+      <w:r>
+        <w:rPr>
+          <w:u w:val="single" w:color="666699"/>
+        </w:rPr>
+        <w:t>’</w:t>
+      </w:r>
+      <w:r>
+        <w:t xml:space="preserve"> = “Yes”</w:t>
       </w:r>
     </w:p>
     <w:p>
@@ -1069,112 +1164,22 @@
         <w:t xml:space="preserve"> </w:t>
       </w:r>
       <w:r>
-        <w:rPr>
-          <w:u w:val="single" w:color="666699"/>
-        </w:rPr>
-        <w:t>The</w:t>
-      </w:r>
-      <w:r>
-        <w:rPr>
-          <w:u w:val="single" w:color="666699"/>
-        </w:rPr>
-        <w:t xml:space="preserve"> user know</w:t>
-      </w:r>
-      <w:r>
-        <w:rPr>
-          <w:u w:val="single" w:color="666699"/>
-        </w:rPr>
-        <w:t>s</w:t>
-      </w:r>
-      <w:r>
-        <w:rPr>
-          <w:u w:val="single" w:color="666699"/>
-        </w:rPr>
-        <w:t xml:space="preserve"> that the </w:t>
-      </w:r>
-      <w:r>
-        <w:rPr>
-          <w:u w:val="single" w:color="666699"/>
-        </w:rPr>
-        <w:t>purchaser is</w:t>
-      </w:r>
-      <w:r>
-        <w:rPr>
-          <w:u w:val="single" w:color="666699"/>
-        </w:rPr>
-        <w:t xml:space="preserve"> a</w:t>
-      </w:r>
-      <w:r>
-        <w:rPr>
-          <w:u w:val="single" w:color="666699"/>
-        </w:rPr>
-        <w:t xml:space="preserve"> </w:t>
-      </w:r>
-      <w:r>
-        <w:rPr>
-          <w:u w:val="single" w:color="666699"/>
-        </w:rPr>
+        <w:t>The purchaser is</w:t>
+      </w:r>
+      <w:r>
+        <w:t xml:space="preserve"> a ‘recipient’ of a </w:t>
+      </w:r>
+      <w:r>
         <w:t>‘</w:t>
       </w:r>
       <w:r>
-        <w:rPr>
-          <w:u w:val="single" w:color="666699"/>
-        </w:rPr>
-        <w:t>recipient</w:t>
-      </w:r>
-      <w:r>
-        <w:rPr>
-          <w:u w:val="single" w:color="666699"/>
-        </w:rPr>
+        <w:t>taxable supply</w:t>
+      </w:r>
+      <w:r>
         <w:t>’</w:t>
       </w:r>
       <w:r>
-        <w:rPr>
-          <w:u w:val="single" w:color="666699"/>
-        </w:rPr>
-        <w:t xml:space="preserve"> of a </w:t>
-      </w:r>
-      <w:r>
-        <w:rPr>
-          <w:u w:val="single" w:color="666699"/>
-        </w:rPr>
-        <w:t>‘</w:t>
-      </w:r>
-      <w:r>
-        <w:rPr>
-          <w:u w:val="single" w:color="666699"/>
-        </w:rPr>
-        <w:t>taxable supply</w:t>
-      </w:r>
-      <w:r>
-        <w:rPr>
-          <w:u w:val="single" w:color="666699"/>
-        </w:rPr>
-        <w:t>’</w:t>
-      </w:r>
-      <w:r>
-        <w:t xml:space="preserve"> = “Yes”</w:t>
-      </w:r>
-    </w:p>
-    <w:p>
-      <w:pPr>
-        <w:pStyle w:val="OPM-level2"/>
-      </w:pPr>
-      <w:r>
-        <w:rPr>
-          <w:color w:val="808080" w:themeColor="background1" w:themeShade="80"/>
-          <w:sz w:val="14"/>
-        </w:rPr>
-        <w:t>[(1)(a)]</w:t>
-      </w:r>
-      <w:r>
-        <w:t xml:space="preserve"> </w:t>
-      </w:r>
-      <w:r>
-        <w:t>The purchaser is</w:t>
-      </w:r>
-      <w:r>
-        <w:t xml:space="preserve"> a ‘recipient’ of a taxable supply.</w:t>
+        <w:t>.</w:t>
       </w:r>
     </w:p>
     <w:p>
@@ -1568,7 +1573,19 @@
         <w:rPr>
           <w:i/>
         </w:rPr>
-        <w:t>Branch Logic – recipient of taxable supply</w:t>
+        <w:t>B</w:t>
+      </w:r>
+      <w:r>
+        <w:rPr>
+          <w:i/>
+        </w:rPr>
+        <w:t>ranch Logic – R</w:t>
+      </w:r>
+      <w:r>
+        <w:rPr>
+          <w:i/>
+        </w:rPr>
+        <w:t>ecipient of taxable supply</w:t>
       </w:r>
     </w:p>
     <w:p>
@@ -1587,80 +1604,80 @@
           <w:color w:val="808080" w:themeColor="background1" w:themeShade="80"/>
           <w:sz w:val="14"/>
         </w:rPr>
-        <w:t>[A New Tax System (Goods and Services Tax) Act</w:t>
-      </w:r>
+        <w:t>[A New Tax System (Goods and Services Tax) Act 1999]</w:t>
+      </w:r>
+      <w:r>
+        <w:t xml:space="preserve"> </w:t>
+      </w:r>
+      <w:r>
+        <w:t>T</w:t>
+      </w:r>
+      <w:r>
+        <w:t>he purchaser is</w:t>
+      </w:r>
+      <w:r>
+        <w:t xml:space="preserve"> </w:t>
+      </w:r>
+      <w:r>
+        <w:t xml:space="preserve">a ‘recipient' of a </w:t>
+      </w:r>
+      <w:r>
+        <w:t>‘</w:t>
+      </w:r>
+      <w:r>
+        <w:t>taxable supply</w:t>
+      </w:r>
+      <w:r>
+        <w:t>’</w:t>
+      </w:r>
+      <w:r>
+        <w:t xml:space="preserve"> if</w:t>
+      </w:r>
+      <w:bookmarkEnd w:id="10"/>
+      <w:bookmarkEnd w:id="11"/>
+    </w:p>
+    <w:p>
+      <w:pPr>
+        <w:pStyle w:val="OPM-level1"/>
+      </w:pPr>
       <w:r>
         <w:rPr>
           <w:color w:val="808080" w:themeColor="background1" w:themeShade="80"/>
           <w:sz w:val="14"/>
         </w:rPr>
-        <w:t xml:space="preserve"> 1999]</w:t>
-      </w:r>
-      <w:r>
-        <w:t xml:space="preserve"> </w:t>
-      </w:r>
-      <w:r>
-        <w:t>T</w:t>
-      </w:r>
-      <w:r>
-        <w:t>he purchaser is</w:t>
-      </w:r>
-      <w:r>
-        <w:t xml:space="preserve"> </w:t>
-      </w:r>
-      <w:r>
-        <w:t xml:space="preserve">a ‘recipient' of a </w:t>
-      </w:r>
-      <w:r>
-        <w:t>‘</w:t>
-      </w:r>
-      <w:r>
-        <w:t>taxable supply</w:t>
-      </w:r>
-      <w:r>
-        <w:t>’</w:t>
-      </w:r>
-      <w:r>
-        <w:t xml:space="preserve"> if</w:t>
-      </w:r>
-      <w:bookmarkEnd w:id="10"/>
-      <w:bookmarkEnd w:id="11"/>
-    </w:p>
-    <w:p>
-      <w:pPr>
-        <w:pStyle w:val="OPM-level1"/>
-      </w:pPr>
+        <w:t>[</w:t>
+      </w:r>
       <w:r>
         <w:rPr>
           <w:color w:val="808080" w:themeColor="background1" w:themeShade="80"/>
           <w:sz w:val="14"/>
         </w:rPr>
-        <w:t>[</w:t>
-      </w:r>
+        <w:t>s 184-1(1)]</w:t>
+      </w:r>
+      <w:r>
+        <w:t xml:space="preserve"> </w:t>
+      </w:r>
+      <w:r>
+        <w:t>The purchaser is an entity and</w:t>
+      </w:r>
+    </w:p>
+    <w:p>
+      <w:pPr>
+        <w:pStyle w:val="OPM-level1"/>
+      </w:pPr>
       <w:r>
         <w:rPr>
           <w:color w:val="808080" w:themeColor="background1" w:themeShade="80"/>
           <w:sz w:val="14"/>
         </w:rPr>
-        <w:t>s 184-1(1)]</w:t>
-      </w:r>
-      <w:r>
-        <w:t xml:space="preserve"> </w:t>
-      </w:r>
-      <w:r>
-        <w:t>The purchaser is an entity and</w:t>
-      </w:r>
-    </w:p>
-    <w:p>
-      <w:pPr>
-        <w:pStyle w:val="OPM-level1"/>
-      </w:pPr>
+        <w:t>[s</w:t>
+      </w:r>
       <w:r>
         <w:rPr>
           <w:color w:val="808080" w:themeColor="background1" w:themeShade="80"/>
           <w:sz w:val="14"/>
         </w:rPr>
-        <w:t>[ss 9-5,195-1]</w:t>
+        <w:t xml:space="preserve"> 9-5,195-1]</w:t>
       </w:r>
       <w:r>
         <w:t xml:space="preserve"> The supply is made for consideration and</w:t>
@@ -1690,46 +1707,407 @@
           <w:color w:val="808080" w:themeColor="background1" w:themeShade="80"/>
           <w:sz w:val="14"/>
         </w:rPr>
-        <w:t>[Tag]</w:t>
-      </w:r>
-      <w:r>
-        <w:t xml:space="preserve"> The supply is connected with Australia and</w:t>
-      </w:r>
-    </w:p>
-    <w:p>
-      <w:pPr>
-        <w:pStyle w:val="OPM-level1"/>
-      </w:pPr>
+        <w:t>[s 9-25(4), 195-1;</w:t>
+      </w:r>
       <w:r>
         <w:rPr>
           <w:color w:val="808080" w:themeColor="background1" w:themeShade="80"/>
           <w:sz w:val="14"/>
         </w:rPr>
-        <w:t>[Tag]</w:t>
+        <w:t xml:space="preserve"> Taxation Ruling GSTD 2004/3 para 2</w:t>
+      </w:r>
+      <w:r>
+        <w:rPr>
+          <w:color w:val="808080" w:themeColor="background1" w:themeShade="80"/>
+          <w:sz w:val="14"/>
+        </w:rPr>
+        <w:t>]</w:t>
+      </w:r>
+      <w:r>
+        <w:t xml:space="preserve"> The supply is connected with Australia and</w:t>
+      </w:r>
+    </w:p>
+    <w:p>
+      <w:pPr>
+        <w:pStyle w:val="OPM-level1"/>
+      </w:pPr>
+      <w:r>
+        <w:rPr>
+          <w:color w:val="808080" w:themeColor="background1" w:themeShade="80"/>
+          <w:sz w:val="14"/>
+        </w:rPr>
+        <w:t>[s 57-20, 195-1, 144-5</w:t>
+      </w:r>
+      <w:r>
+        <w:rPr>
+          <w:color w:val="808080" w:themeColor="background1" w:themeShade="80"/>
+          <w:sz w:val="14"/>
+        </w:rPr>
+        <w:t>]</w:t>
       </w:r>
       <w:r>
         <w:t xml:space="preserve"> The entity is registered, or required to be registered, for GST</w:t>
       </w:r>
+      <w:r>
+        <w:t xml:space="preserve"> and</w:t>
+      </w:r>
+      <w:r>
+        <w:t xml:space="preserve"> </w:t>
+      </w:r>
     </w:p>
     <w:p>
       <w:pPr>
         <w:pStyle w:val="OPM-level1"/>
       </w:pPr>
       <w:r>
-        <w:t xml:space="preserve">Any of the following are </w:t>
-      </w:r>
-      <w:r>
-        <w:t>satisfied</w:t>
-      </w:r>
-      <w:bookmarkStart w:id="12" w:name="_GoBack"/>
+        <w:t>Both</w:t>
+      </w:r>
+    </w:p>
+    <w:p>
+      <w:pPr>
+        <w:pStyle w:val="OPM-level2"/>
+        <w:rPr>
+          <w:b/>
+        </w:rPr>
+      </w:pPr>
+      <w:r>
+        <w:rPr>
+          <w:color w:val="808080" w:themeColor="background1" w:themeShade="80"/>
+          <w:sz w:val="14"/>
+        </w:rPr>
+        <w:t xml:space="preserve">[Subdivision 40; Law </w:t>
+      </w:r>
+      <w:r>
+        <w:rPr>
+          <w:color w:val="808080" w:themeColor="background1" w:themeShade="80"/>
+          <w:sz w:val="14"/>
+        </w:rPr>
+        <w:t>Companion</w:t>
+      </w:r>
+      <w:r>
+        <w:rPr>
+          <w:color w:val="808080" w:themeColor="background1" w:themeShade="80"/>
+          <w:sz w:val="14"/>
+        </w:rPr>
+        <w:t xml:space="preserve"> Ruling</w:t>
+      </w:r>
+      <w:r>
+        <w:rPr>
+          <w:color w:val="808080" w:themeColor="background1" w:themeShade="80"/>
+          <w:sz w:val="14"/>
+        </w:rPr>
+        <w:t xml:space="preserve"> LCR 2018/4 para 15, 18</w:t>
+      </w:r>
+      <w:r>
+        <w:rPr>
+          <w:color w:val="808080" w:themeColor="background1" w:themeShade="80"/>
+          <w:sz w:val="14"/>
+        </w:rPr>
+        <w:t>]</w:t>
+      </w:r>
+      <w:r>
+        <w:t xml:space="preserve"> </w:t>
+      </w:r>
+      <w:r>
+        <w:t>The sale of the residential premises is not input taxes and</w:t>
+      </w:r>
+    </w:p>
+    <w:p>
+      <w:pPr>
+        <w:pStyle w:val="OPM-level2"/>
+      </w:pPr>
+      <w:r>
+        <w:rPr>
+          <w:color w:val="808080" w:themeColor="background1" w:themeShade="80"/>
+          <w:sz w:val="14"/>
+        </w:rPr>
+        <w:t>[</w:t>
+      </w:r>
+      <w:r>
+        <w:rPr>
+          <w:color w:val="808080" w:themeColor="background1" w:themeShade="80"/>
+          <w:sz w:val="14"/>
+        </w:rPr>
+        <w:t>Subdivision 38]</w:t>
+      </w:r>
+      <w:r>
+        <w:t xml:space="preserve"> </w:t>
+      </w:r>
+      <w:r>
+        <w:t xml:space="preserve">The sale is not </w:t>
+      </w:r>
+      <w:r>
+        <w:t xml:space="preserve">a </w:t>
+      </w:r>
+      <w:r>
+        <w:t>GST-free supply.</w:t>
+      </w:r>
+    </w:p>
+    <w:p/>
+    <w:p>
+      <w:pPr>
+        <w:pStyle w:val="OPM-blankline"/>
+      </w:pPr>
+    </w:p>
+    <w:p>
+      <w:pPr>
+        <w:pStyle w:val="Heading3"/>
+        <w:jc w:val="center"/>
+        <w:rPr>
+          <w:i/>
+        </w:rPr>
+      </w:pPr>
+      <w:r>
+        <w:rPr>
+          <w:i/>
+        </w:rPr>
+        <w:t>Branch Logic – Supply by way of sale or long-term lease</w:t>
+      </w:r>
+    </w:p>
+    <w:p/>
+    <w:p>
+      <w:pPr>
+        <w:pStyle w:val="OPM-conclusion"/>
+      </w:pPr>
+      <w:r>
+        <w:rPr>
+          <w:color w:val="808080" w:themeColor="background1" w:themeShade="80"/>
+          <w:sz w:val="14"/>
+        </w:rPr>
+        <w:t>[</w:t>
+      </w:r>
+      <w:r>
+        <w:rPr>
+          <w:color w:val="808080" w:themeColor="background1" w:themeShade="80"/>
+          <w:sz w:val="14"/>
+        </w:rPr>
+        <w:t>A New Tax System (Goods and Services Tax) Act 1999</w:t>
+      </w:r>
+      <w:r>
+        <w:rPr>
+          <w:color w:val="808080" w:themeColor="background1" w:themeShade="80"/>
+          <w:sz w:val="14"/>
+        </w:rPr>
+        <w:t>]</w:t>
+      </w:r>
+      <w:r>
+        <w:t xml:space="preserve"> </w:t>
+      </w:r>
+      <w:r>
+        <w:t>The supply is by way of sale or long-term lease if</w:t>
+      </w:r>
+    </w:p>
+    <w:p>
+      <w:pPr>
+        <w:pStyle w:val="OPM-level1"/>
+      </w:pPr>
+      <w:r>
+        <w:rPr>
+          <w:color w:val="808080" w:themeColor="background1" w:themeShade="80"/>
+          <w:sz w:val="14"/>
+        </w:rPr>
+        <w:t>[</w:t>
+      </w:r>
+      <w:r>
+        <w:rPr>
+          <w:color w:val="808080" w:themeColor="background1" w:themeShade="80"/>
+          <w:sz w:val="14"/>
+        </w:rPr>
+        <w:t>9-10</w:t>
+      </w:r>
+      <w:r>
+        <w:rPr>
+          <w:color w:val="808080" w:themeColor="background1" w:themeShade="80"/>
+          <w:sz w:val="14"/>
+        </w:rPr>
+        <w:t>]</w:t>
+      </w:r>
+      <w:r>
+        <w:t xml:space="preserve"> </w:t>
+      </w:r>
+      <w:r>
+        <w:t>The transaction is defined as a supply and</w:t>
+      </w:r>
+    </w:p>
+    <w:p>
+      <w:pPr>
+        <w:pStyle w:val="OPM-level1"/>
+      </w:pPr>
+      <w:r>
+        <w:t>Either</w:t>
+      </w:r>
+    </w:p>
+    <w:p>
+      <w:pPr>
+        <w:pStyle w:val="OPM-level2"/>
+      </w:pPr>
+      <w:r>
+        <w:rPr>
+          <w:color w:val="808080" w:themeColor="background1" w:themeShade="80"/>
+          <w:sz w:val="14"/>
+        </w:rPr>
+        <w:t>[Goods and Services Tax Ruling GSTR 2003/03 para 18</w:t>
+      </w:r>
+      <w:r>
+        <w:rPr>
+          <w:color w:val="808080" w:themeColor="background1" w:themeShade="80"/>
+          <w:sz w:val="14"/>
+        </w:rPr>
+        <w:t>]</w:t>
+      </w:r>
+      <w:r>
+        <w:t xml:space="preserve"> </w:t>
+      </w:r>
+      <w:r>
+        <w:t>The supply is by way of sale or</w:t>
+      </w:r>
+    </w:p>
+    <w:p>
+      <w:pPr>
+        <w:pStyle w:val="OPM-level2"/>
+      </w:pPr>
+      <w:r>
+        <w:rPr>
+          <w:color w:val="808080" w:themeColor="background1" w:themeShade="80"/>
+          <w:sz w:val="14"/>
+        </w:rPr>
+        <w:t>[s 195-1 definitions ‘long-term lease’]</w:t>
+      </w:r>
+      <w:r>
+        <w:t xml:space="preserve"> </w:t>
+      </w:r>
+      <w:r>
+        <w:t>The supply is by way of long-term lease.</w:t>
+      </w:r>
+    </w:p>
+    <w:p>
+      <w:pPr>
+        <w:pStyle w:val="OPM-blankline"/>
+      </w:pPr>
+    </w:p>
+    <w:p>
+      <w:pPr>
+        <w:pStyle w:val="Heading3"/>
+        <w:jc w:val="center"/>
+        <w:rPr>
+          <w:i/>
+        </w:rPr>
+      </w:pPr>
+      <w:r>
+        <w:rPr>
+          <w:i/>
+        </w:rPr>
+        <w:t>B</w:t>
+      </w:r>
+      <w:r>
+        <w:rPr>
+          <w:i/>
+        </w:rPr>
+        <w:t>ranch Logic – New Residential Premises</w:t>
+      </w:r>
+    </w:p>
+    <w:p>
+      <w:pPr>
+        <w:pStyle w:val="OPM-blankline"/>
+      </w:pPr>
+    </w:p>
+    <w:p>
+      <w:pPr>
+        <w:pStyle w:val="OPM-conclusion"/>
+      </w:pPr>
+      <w:bookmarkStart w:id="12" w:name="_Toc528662566"/>
+      <w:bookmarkStart w:id="13" w:name="_Toc528672431"/>
+      <w:r>
+        <w:rPr>
+          <w:color w:val="808080" w:themeColor="background1" w:themeShade="80"/>
+          <w:sz w:val="14"/>
+        </w:rPr>
+        <w:t>[</w:t>
+      </w:r>
+      <w:r>
+        <w:rPr>
+          <w:color w:val="808080" w:themeColor="background1" w:themeShade="80"/>
+          <w:sz w:val="14"/>
+        </w:rPr>
+        <w:t>A New Tax System (Goods and Services Tax) Act</w:t>
+      </w:r>
+      <w:r>
+        <w:rPr>
+          <w:color w:val="808080" w:themeColor="background1" w:themeShade="80"/>
+          <w:sz w:val="14"/>
+        </w:rPr>
+        <w:t>]</w:t>
+      </w:r>
+      <w:r>
+        <w:t xml:space="preserve"> </w:t>
+      </w:r>
+      <w:r>
+        <w:t>The supply is of new residential premises if</w:t>
+      </w:r>
       <w:bookmarkEnd w:id="12"/>
+      <w:bookmarkEnd w:id="13"/>
+    </w:p>
+    <w:p>
+      <w:pPr>
+        <w:pStyle w:val="OPM-level1"/>
+      </w:pPr>
+      <w:r>
+        <w:rPr>
+          <w:color w:val="808080" w:themeColor="background1" w:themeShade="80"/>
+          <w:sz w:val="14"/>
+        </w:rPr>
+        <w:t>[s 40-75</w:t>
+      </w:r>
+      <w:r>
+        <w:rPr>
+          <w:color w:val="808080" w:themeColor="background1" w:themeShade="80"/>
+          <w:sz w:val="14"/>
+        </w:rPr>
+        <w:t>]</w:t>
+      </w:r>
+      <w:r>
+        <w:t xml:space="preserve"> </w:t>
+      </w:r>
+      <w:r>
+        <w:t>The supply is defined as a ‘new residential premises’</w:t>
+      </w:r>
+      <w:r>
+        <w:t xml:space="preserve"> and</w:t>
+      </w:r>
+    </w:p>
+    <w:p>
+      <w:pPr>
+        <w:pStyle w:val="OPM-level1"/>
+      </w:pPr>
+      <w:r>
+        <w:t>Both</w:t>
+      </w:r>
     </w:p>
     <w:p>
       <w:pPr>
         <w:pStyle w:val="OPM-level2"/>
       </w:pPr>
       <w:r>
-        <w:t>The sale of the residential premises is input taxes or</w:t>
+        <w:rPr>
+          <w:color w:val="808080" w:themeColor="background1" w:themeShade="80"/>
+          <w:sz w:val="14"/>
+        </w:rPr>
+        <w:t>[s 40-65(2)]</w:t>
+      </w:r>
+      <w:r>
+        <w:t xml:space="preserve"> </w:t>
+      </w:r>
+      <w:r>
+        <w:t xml:space="preserve">The supply has </w:t>
+      </w:r>
+      <w:r>
+        <w:t xml:space="preserve">not </w:t>
+      </w:r>
+      <w:r>
+        <w:t>been created th</w:t>
+      </w:r>
+      <w:r>
+        <w:t>rough substantial renovations and</w:t>
       </w:r>
     </w:p>
     <w:p>
@@ -1737,10 +2115,25 @@
         <w:pStyle w:val="OPM-level2"/>
       </w:pPr>
       <w:r>
-        <w:t>The sale is a GST-free supply.</w:t>
-      </w:r>
-    </w:p>
-    <w:p/>
+        <w:rPr>
+          <w:color w:val="808080" w:themeColor="background1" w:themeShade="80"/>
+          <w:sz w:val="14"/>
+        </w:rPr>
+        <w:t>[s 40-65(2)]</w:t>
+      </w:r>
+      <w:r>
+        <w:t xml:space="preserve"> </w:t>
+      </w:r>
+      <w:r>
+        <w:t xml:space="preserve">The supply is </w:t>
+      </w:r>
+      <w:r>
+        <w:t xml:space="preserve">not </w:t>
+      </w:r>
+      <w:r>
+        <w:t>of commercial residential premises.</w:t>
+      </w:r>
+    </w:p>
     <w:p>
       <w:pPr>
         <w:pStyle w:val="OPM-blankline"/>
@@ -1748,89 +2141,211 @@
     </w:p>
     <w:p>
       <w:pPr>
+        <w:pStyle w:val="Heading3"/>
+        <w:jc w:val="center"/>
+        <w:rPr>
+          <w:i/>
+        </w:rPr>
+      </w:pPr>
+      <w:r>
+        <w:rPr>
+          <w:i/>
+        </w:rPr>
+        <w:t>Branch Logic – New Residential Premises</w:t>
+      </w:r>
+      <w:r>
+        <w:rPr>
+          <w:i/>
+        </w:rPr>
+        <w:t xml:space="preserve"> – ‘new residential premises’</w:t>
+      </w:r>
+    </w:p>
+    <w:p>
+      <w:pPr>
         <w:pStyle w:val="OPM-blankline"/>
       </w:pPr>
-      <w:r>
-        <w:t>12.</w:t>
-      </w:r>
     </w:p>
     <w:p>
       <w:pPr>
         <w:pStyle w:val="OPM-conclusion"/>
       </w:pPr>
-      <w:bookmarkStart w:id="13" w:name="_Toc528662563"/>
-      <w:bookmarkStart w:id="14" w:name="_Toc528672428"/>
+      <w:r>
+        <w:t>The supply is defined as a ‘new residential premises' if</w:t>
+      </w:r>
+    </w:p>
+    <w:p>
+      <w:pPr>
+        <w:pStyle w:val="OPM-level1"/>
+      </w:pPr>
+      <w:r>
+        <w:rPr>
+          <w:color w:val="808080" w:themeColor="background1" w:themeShade="80"/>
+          <w:sz w:val="14"/>
+        </w:rPr>
+        <w:t>[s 40-75(1)(a)]</w:t>
+      </w:r>
+      <w:r>
+        <w:t xml:space="preserve"> </w:t>
+      </w:r>
+      <w:r>
+        <w:t>The supply</w:t>
+      </w:r>
+      <w:bookmarkStart w:id="14" w:name="_GoBack"/>
+      <w:bookmarkEnd w:id="14"/>
+      <w:r>
+        <w:t xml:space="preserve"> h</w:t>
+      </w:r>
+      <w:r>
+        <w:t>as</w:t>
+      </w:r>
+      <w:r>
+        <w:t xml:space="preserve"> not previously been sold as a residential premises (other than commercial residential premises) or</w:t>
+      </w:r>
+    </w:p>
+    <w:p>
+      <w:pPr>
+        <w:pStyle w:val="OPM-level1"/>
+      </w:pPr>
+      <w:r>
+        <w:rPr>
+          <w:color w:val="808080" w:themeColor="background1" w:themeShade="80"/>
+          <w:sz w:val="14"/>
+        </w:rPr>
+        <w:t>[s 40-75(1(c)]</w:t>
+      </w:r>
+      <w:r>
+        <w:t xml:space="preserve"> </w:t>
+      </w:r>
+      <w:r>
+        <w:t>It has</w:t>
+      </w:r>
+      <w:r>
+        <w:t xml:space="preserve"> been built, or contain a building that has been built, to replace demolished premises on the same land.</w:t>
+      </w:r>
+    </w:p>
+    <w:p>
+      <w:pPr>
+        <w:pStyle w:val="OPM-blankline"/>
+      </w:pPr>
+    </w:p>
+    <w:p>
+      <w:pPr>
+        <w:pStyle w:val="OPM-blankline"/>
+        <w:rPr>
+          <w:i/>
+        </w:rPr>
+      </w:pPr>
+      <w:r>
+        <w:t xml:space="preserve">Comment – s </w:t>
+      </w:r>
+      <w:r>
+        <w:t xml:space="preserve">40-75(1)(b), states a further definition for ‘new residential premises,’ where “they have been created through substantial renovation of a building.” It is our interpretation that this has been displaced by </w:t>
+      </w:r>
+      <w:r>
+        <w:rPr>
+          <w:i/>
+        </w:rPr>
+        <w:t xml:space="preserve">Taxation Administration Act 1953 </w:t>
+      </w:r>
+      <w:r>
+        <w:t xml:space="preserve">(Cth) ss 14-250(2)(a)(i) which states that ‘This subsection applies to… new residential premises that not been created through substantial renovation of a building.’ </w:t>
+      </w:r>
+      <w:r>
+        <w:rPr>
+          <w:i/>
+        </w:rPr>
+        <w:t xml:space="preserve"> </w:t>
+      </w:r>
+    </w:p>
+    <w:p>
+      <w:pPr>
+        <w:pStyle w:val="OPM-blankline"/>
+      </w:pPr>
+    </w:p>
+    <w:p>
+      <w:pPr>
+        <w:pStyle w:val="OPM-blankline"/>
+      </w:pPr>
+    </w:p>
+    <w:p>
+      <w:pPr>
+        <w:pStyle w:val="OPM-blankline"/>
+      </w:pPr>
+    </w:p>
+    <w:p>
+      <w:pPr>
+        <w:pStyle w:val="OPM-blankline"/>
+      </w:pPr>
+    </w:p>
+    <w:p>
+      <w:pPr>
+        <w:pStyle w:val="OPM-blankline"/>
+      </w:pPr>
+    </w:p>
+    <w:p>
+      <w:pPr>
+        <w:pStyle w:val="OPM-blankline"/>
+      </w:pPr>
+    </w:p>
+    <w:p>
+      <w:pPr>
+        <w:pStyle w:val="OPM-blankline"/>
+      </w:pPr>
+    </w:p>
+    <w:p>
+      <w:pPr>
+        <w:pStyle w:val="OPM-blankline"/>
+      </w:pPr>
+    </w:p>
+    <w:p>
+      <w:pPr>
+        <w:pStyle w:val="OPM-blankline"/>
+      </w:pPr>
+    </w:p>
+    <w:p>
+      <w:pPr>
+        <w:pStyle w:val="Heading3"/>
+        <w:jc w:val="center"/>
+        <w:rPr>
+          <w:i/>
+        </w:rPr>
+      </w:pPr>
+      <w:r>
+        <w:rPr>
+          <w:i/>
+        </w:rPr>
+        <w:t>Branch Logic – Exception – Transitional Rules</w:t>
+      </w:r>
+    </w:p>
+    <w:p>
+      <w:pPr>
+        <w:pStyle w:val="OPM-blankline"/>
+      </w:pPr>
+    </w:p>
+    <w:p>
+      <w:pPr>
+        <w:pStyle w:val="OPM-conclusion"/>
+      </w:pPr>
+      <w:bookmarkStart w:id="15" w:name="_Toc528662563"/>
+      <w:bookmarkStart w:id="16" w:name="_Toc528672428"/>
       <w:r>
         <w:t xml:space="preserve">The Transitional Rules </w:t>
-      </w:r>
-      <w:bookmarkEnd w:id="13"/>
-      <w:bookmarkEnd w:id="14"/>
-      <w:r>
-        <w:t>do</w:t>
-      </w:r>
-      <w:r>
-        <w:t xml:space="preserve"> not apply</w:t>
-      </w:r>
-    </w:p>
-    <w:p>
-      <w:pPr>
-        <w:pStyle w:val="OPM-level1"/>
-      </w:pPr>
-      <w:r>
-        <w:t>The contracts were exchanged between the parties before 1 July 2018, or</w:t>
-      </w:r>
-    </w:p>
-    <w:p>
-      <w:pPr>
-        <w:pStyle w:val="OPM-level1"/>
-      </w:pPr>
-      <w:r>
-        <w:t>both</w:t>
-      </w:r>
-    </w:p>
-    <w:p>
-      <w:pPr>
-        <w:pStyle w:val="OPM-level2"/>
-      </w:pPr>
-      <w:r>
-        <w:t>The contract was entered into by the purchaser and the vendor executing two copies of the contract in turn and</w:t>
-      </w:r>
-    </w:p>
-    <w:p>
-      <w:pPr>
-        <w:pStyle w:val="OPM-level2"/>
-      </w:pPr>
-      <w:r>
-        <w:t xml:space="preserve">The acceptance of the offer was communicated to the other party before 1 July 2018. </w:t>
-      </w:r>
-    </w:p>
-    <w:p>
-      <w:pPr>
-        <w:pStyle w:val="OPM-blankline"/>
-      </w:pPr>
-    </w:p>
-    <w:p>
-      <w:pPr>
-        <w:pStyle w:val="OPM-conclusion"/>
-      </w:pPr>
-      <w:bookmarkStart w:id="15" w:name="_Toc528662564"/>
-      <w:bookmarkStart w:id="16" w:name="_Toc528672429"/>
-      <w:r>
-        <w:lastRenderedPageBreak/>
-        <w:t>The supply is</w:t>
-      </w:r>
-      <w:r>
-        <w:t xml:space="preserve"> of new residential premises or of potential residential land if</w:t>
       </w:r>
       <w:bookmarkEnd w:id="15"/>
       <w:bookmarkEnd w:id="16"/>
+      <w:r>
+        <w:t>do</w:t>
+      </w:r>
+      <w:r>
+        <w:t xml:space="preserve"> not apply</w:t>
+      </w:r>
     </w:p>
     <w:p>
       <w:pPr>
         <w:pStyle w:val="OPM-level1"/>
       </w:pPr>
       <w:r>
-        <w:t>The supply is defined to be of potential residential land or</w:t>
+        <w:t>The contracts were exchanged between the parties before 1 July 2018, or</w:t>
       </w:r>
     </w:p>
     <w:p>
@@ -1838,10 +2353,23 @@
         <w:pStyle w:val="OPM-level1"/>
       </w:pPr>
       <w:r>
-        <w:t xml:space="preserve">The supply is defined to </w:t>
-      </w:r>
-      <w:r>
-        <w:t>be of new residential premises.</w:t>
+        <w:t>both</w:t>
+      </w:r>
+    </w:p>
+    <w:p>
+      <w:pPr>
+        <w:pStyle w:val="OPM-level2"/>
+      </w:pPr>
+      <w:r>
+        <w:t>The contract was entered into by the purchaser and the vendor executing two copies of the contract in turn and</w:t>
+      </w:r>
+    </w:p>
+    <w:p>
+      <w:pPr>
+        <w:pStyle w:val="OPM-level2"/>
+      </w:pPr>
+      <w:r>
+        <w:t xml:space="preserve">The acceptance of the offer was communicated to the other party before 1 July 2018. </w:t>
       </w:r>
     </w:p>
     <w:p>
@@ -1851,28 +2379,15 @@
     </w:p>
     <w:p>
       <w:pPr>
-        <w:pStyle w:val="OPM-blankline"/>
-      </w:pPr>
-    </w:p>
-    <w:p>
-      <w:pPr>
-        <w:pStyle w:val="OPM-blankline"/>
-      </w:pPr>
-      <w:r>
-        <w:t>19-23</w:t>
-      </w:r>
-    </w:p>
-    <w:p>
-      <w:pPr>
         <w:pStyle w:val="OPM-conclusion"/>
       </w:pPr>
-      <w:bookmarkStart w:id="17" w:name="_Toc528662565"/>
-      <w:bookmarkStart w:id="18" w:name="_Toc528672430"/>
+      <w:bookmarkStart w:id="17" w:name="_Toc528662564"/>
+      <w:bookmarkStart w:id="18" w:name="_Toc528672429"/>
       <w:r>
         <w:t>The supply is</w:t>
       </w:r>
       <w:r>
-        <w:t xml:space="preserve"> of potential residential land if</w:t>
+        <w:t xml:space="preserve"> of new residential premises or of potential residential land if</w:t>
       </w:r>
       <w:bookmarkEnd w:id="17"/>
       <w:bookmarkEnd w:id="18"/>
@@ -1882,10 +2397,7 @@
         <w:pStyle w:val="OPM-level1"/>
       </w:pPr>
       <w:r>
-        <w:t>The property is</w:t>
-      </w:r>
-      <w:r>
-        <w:t xml:space="preserve"> of 'potential residential land' and</w:t>
+        <w:t>The supply is defined to be of potential residential land or</w:t>
       </w:r>
     </w:p>
     <w:p>
@@ -1893,39 +2405,10 @@
         <w:pStyle w:val="OPM-level1"/>
       </w:pPr>
       <w:r>
-        <w:t>The property is included in a 'property subdivision plan’ and</w:t>
-      </w:r>
-    </w:p>
-    <w:p>
-      <w:pPr>
-        <w:pStyle w:val="OPM-level1"/>
-      </w:pPr>
-      <w:r>
-        <w:t>The property does not contain any building that is in use for a commercial purpose and</w:t>
-      </w:r>
-    </w:p>
-    <w:p>
-      <w:pPr>
-        <w:pStyle w:val="OPM-level1"/>
-      </w:pPr>
-      <w:r>
-        <w:t>either</w:t>
-      </w:r>
-    </w:p>
-    <w:p>
-      <w:pPr>
-        <w:pStyle w:val="OPM-level2"/>
-      </w:pPr>
-      <w:r>
-        <w:t>The purchaser is not registered for GST or</w:t>
-      </w:r>
-    </w:p>
-    <w:p>
-      <w:pPr>
-        <w:pStyle w:val="OPM-level2"/>
-      </w:pPr>
-      <w:r>
-        <w:t>The purchaser is registered but does not purchase the property for a creditable purpose.</w:t>
+        <w:t xml:space="preserve">The supply is defined to </w:t>
+      </w:r>
+      <w:r>
+        <w:t>be of new residential premises.</w:t>
       </w:r>
     </w:p>
     <w:p>
@@ -1937,60 +2420,26 @@
       <w:pPr>
         <w:pStyle w:val="OPM-blankline"/>
       </w:pPr>
-      <w:r>
-        <w:t>1 -2 need to be true</w:t>
-      </w:r>
     </w:p>
     <w:p>
       <w:pPr>
         <w:pStyle w:val="OPM-blankline"/>
       </w:pPr>
       <w:r>
-        <w:t>3 – needs to be false</w:t>
-      </w:r>
-    </w:p>
-    <w:p>
-      <w:pPr>
-        <w:pStyle w:val="OPM-blankline"/>
-      </w:pPr>
-      <w:r>
-        <w:t>4 –</w:t>
-      </w:r>
-      <w:r>
-        <w:t xml:space="preserve"> Software maps question to be positive – so input needs to be false -</w:t>
-      </w:r>
-      <w:r>
-        <w:t xml:space="preserve"> needs to be false or</w:t>
-      </w:r>
-    </w:p>
-    <w:p>
-      <w:pPr>
-        <w:pStyle w:val="OPM-blankline"/>
-      </w:pPr>
-      <w:r>
-        <w:t>5 - needs to be false</w:t>
-      </w:r>
-    </w:p>
-    <w:p/>
-    <w:p>
-      <w:r>
-        <w:t xml:space="preserve">17. </w:t>
+        <w:t>19-23</w:t>
       </w:r>
     </w:p>
     <w:p>
       <w:pPr>
         <w:pStyle w:val="OPM-conclusion"/>
       </w:pPr>
-      <w:bookmarkStart w:id="19" w:name="_Toc528662566"/>
-      <w:bookmarkStart w:id="20" w:name="_Toc528672431"/>
-      <w:r>
-        <w:t xml:space="preserve">The supply is </w:t>
-      </w:r>
-      <w:r>
-        <w:t xml:space="preserve">of </w:t>
-      </w:r>
-      <w:r>
-        <w:t>new residential premises if</w:t>
+      <w:bookmarkStart w:id="19" w:name="_Toc528662565"/>
+      <w:bookmarkStart w:id="20" w:name="_Toc528672430"/>
+      <w:r>
+        <w:t>The supply is</w:t>
+      </w:r>
+      <w:r>
+        <w:t xml:space="preserve"> of potential residential land if</w:t>
       </w:r>
       <w:bookmarkEnd w:id="19"/>
       <w:bookmarkEnd w:id="20"/>
@@ -2000,7 +2449,34 @@
         <w:pStyle w:val="OPM-level1"/>
       </w:pPr>
       <w:r>
-        <w:t>Any of the following are true</w:t>
+        <w:t>The property is</w:t>
+      </w:r>
+      <w:r>
+        <w:t xml:space="preserve"> of 'potential residential land' and</w:t>
+      </w:r>
+    </w:p>
+    <w:p>
+      <w:pPr>
+        <w:pStyle w:val="OPM-level1"/>
+      </w:pPr>
+      <w:r>
+        <w:t>The property is included in a 'property subdivision plan’ and</w:t>
+      </w:r>
+    </w:p>
+    <w:p>
+      <w:pPr>
+        <w:pStyle w:val="OPM-level1"/>
+      </w:pPr>
+      <w:r>
+        <w:t>The property does not contain any building that is in use for a commercial purpose and</w:t>
+      </w:r>
+    </w:p>
+    <w:p>
+      <w:pPr>
+        <w:pStyle w:val="OPM-level1"/>
+      </w:pPr>
+      <w:r>
+        <w:t>either</w:t>
       </w:r>
     </w:p>
     <w:p>
@@ -2008,7 +2484,7 @@
         <w:pStyle w:val="OPM-level2"/>
       </w:pPr>
       <w:r>
-        <w:t>The supply has been created through substantial renovations or</w:t>
+        <w:t>The purchaser is not registered for GST or</w:t>
       </w:r>
     </w:p>
     <w:p>
@@ -2016,7 +2492,56 @@
         <w:pStyle w:val="OPM-level2"/>
       </w:pPr>
       <w:r>
-        <w:t>The supply is of commercial residential premises.</w:t>
+        <w:t>The purchaser is registered but does not purchase the property for a creditable purpose.</w:t>
+      </w:r>
+    </w:p>
+    <w:p>
+      <w:pPr>
+        <w:pStyle w:val="OPM-blankline"/>
+      </w:pPr>
+    </w:p>
+    <w:p>
+      <w:pPr>
+        <w:pStyle w:val="OPM-blankline"/>
+      </w:pPr>
+      <w:r>
+        <w:t>1 -2 need to be true</w:t>
+      </w:r>
+    </w:p>
+    <w:p>
+      <w:pPr>
+        <w:pStyle w:val="OPM-blankline"/>
+      </w:pPr>
+      <w:r>
+        <w:t>3 – needs to be false</w:t>
+      </w:r>
+    </w:p>
+    <w:p>
+      <w:pPr>
+        <w:pStyle w:val="OPM-blankline"/>
+      </w:pPr>
+      <w:r>
+        <w:t>4 –</w:t>
+      </w:r>
+      <w:r>
+        <w:t xml:space="preserve"> Software maps question to be positive – so input needs to be false -</w:t>
+      </w:r>
+      <w:r>
+        <w:t xml:space="preserve"> needs to be false or</w:t>
+      </w:r>
+    </w:p>
+    <w:p>
+      <w:pPr>
+        <w:pStyle w:val="OPM-blankline"/>
+      </w:pPr>
+      <w:r>
+        <w:t>5 - needs to be false</w:t>
+      </w:r>
+    </w:p>
+    <w:p/>
+    <w:p>
+      <w:r>
+        <w:t xml:space="preserve">17. </w:t>
       </w:r>
     </w:p>
     <w:p/>
@@ -2213,7 +2738,7 @@
       <w:rPr>
         <w:noProof/>
       </w:rPr>
-      <w:t>3</w:t>
+      <w:t>4</w:t>
     </w:r>
     <w:r>
       <w:rPr>
@@ -2242,7 +2767,7 @@
       <w:rPr>
         <w:noProof/>
       </w:rPr>
-      <w:t>30/10/2018 2:32 PM</w:t>
+      <w:t>31/10/2018 2:29 PM</w:t>
     </w:r>
     <w:r>
       <w:rPr>
@@ -2611,7 +3136,7 @@
     <w:lsdException w:name="footnote text" w:semiHidden="1" w:unhideWhenUsed="1"/>
     <w:lsdException w:name="annotation text" w:semiHidden="1" w:unhideWhenUsed="1"/>
     <w:lsdException w:name="header" w:semiHidden="1" w:unhideWhenUsed="1"/>
-    <w:lsdException w:name="footer" w:semiHidden="1" w:unhideWhenUsed="1"/>
+    <w:lsdException w:name="footer" w:semiHidden="1" w:uiPriority="99" w:unhideWhenUsed="1"/>
     <w:lsdException w:name="index heading" w:semiHidden="1" w:unhideWhenUsed="1"/>
     <w:lsdException w:name="caption" w:semiHidden="1" w:unhideWhenUsed="1" w:qFormat="1"/>
     <w:lsdException w:name="table of figures" w:semiHidden="1" w:unhideWhenUsed="1"/>
@@ -3088,6 +3613,8 @@
   <w:style w:type="paragraph" w:styleId="Footer">
     <w:name w:val="footer"/>
     <w:basedOn w:val="Normal"/>
+    <w:link w:val="FooterChar"/>
+    <w:uiPriority w:val="99"/>
     <w:rsid w:val="00632BF3"/>
     <w:pPr>
       <w:tabs>
@@ -3866,7 +4393,602 @@
       <w:lang w:eastAsia="en-AU"/>
     </w:rPr>
   </w:style>
+  <w:style w:type="character" w:customStyle="1" w:styleId="FooterChar">
+    <w:name w:val="Footer Char"/>
+    <w:basedOn w:val="DefaultParagraphFont"/>
+    <w:link w:val="Footer"/>
+    <w:uiPriority w:val="99"/>
+    <w:rsid w:val="005B392A"/>
+    <w:rPr>
+      <w:rFonts w:eastAsia="Batang"/>
+      <w:sz w:val="22"/>
+      <w:szCs w:val="24"/>
+      <w:lang w:eastAsia="en-US"/>
+    </w:rPr>
+  </w:style>
 </w:styles>
+</file>
+
+<file path=word/glossary/document.xml><?xml version="1.0" encoding="utf-8"?>
+<w:glossaryDocument xmlns:wpc="http://schemas.microsoft.com/office/word/2010/wordprocessingCanvas" xmlns:cx="http://schemas.microsoft.com/office/drawing/2014/chartex" xmlns:cx1="http://schemas.microsoft.com/office/drawing/2015/9/8/chartex" xmlns:mc="http://schemas.openxmlformats.org/markup-compatibility/2006" xmlns:o="urn:schemas-microsoft-com:office:office" xmlns:r="http://schemas.openxmlformats.org/officeDocument/2006/relationships" xmlns:m="http://schemas.openxmlformats.org/officeDocument/2006/math" xmlns:v="urn:schemas-microsoft-com:vml" xmlns:wp14="http://schemas.microsoft.com/office/word/2010/wordprocessingDrawing" xmlns:wp="http://schemas.openxmlformats.org/drawingml/2006/wordprocessingDrawing" xmlns:w10="urn:schemas-microsoft-com:office:word" xmlns:w="http://schemas.openxmlformats.org/wordprocessingml/2006/main" xmlns:w14="http://schemas.microsoft.com/office/word/2010/wordml" xmlns:w15="http://schemas.microsoft.com/office/word/2012/wordml" xmlns:w16se="http://schemas.microsoft.com/office/word/2015/wordml/symex" xmlns:wpg="http://schemas.microsoft.com/office/word/2010/wordprocessingGroup" xmlns:wpi="http://schemas.microsoft.com/office/word/2010/wordprocessingInk" xmlns:wne="http://schemas.microsoft.com/office/word/2006/wordml" xmlns:wps="http://schemas.microsoft.com/office/word/2010/wordprocessingShape" mc:Ignorable="w14 w15 w16se wp14"/>
+</file>
+
+<file path=word/glossary/fontTable.xml><?xml version="1.0" encoding="utf-8"?>
+<w:fonts xmlns:mc="http://schemas.openxmlformats.org/markup-compatibility/2006" xmlns:r="http://schemas.openxmlformats.org/officeDocument/2006/relationships" xmlns:w="http://schemas.openxmlformats.org/wordprocessingml/2006/main" xmlns:w14="http://schemas.microsoft.com/office/word/2010/wordml" xmlns:w15="http://schemas.microsoft.com/office/word/2012/wordml" xmlns:w16se="http://schemas.microsoft.com/office/word/2015/wordml/symex" mc:Ignorable="w14 w15 w16se">
+  <w:font w:name="Garamond">
+    <w:panose1 w:val="02020404030301010803"/>
+    <w:charset w:val="00"/>
+    <w:family w:val="roman"/>
+    <w:pitch w:val="variable"/>
+    <w:sig w:usb0="00000287" w:usb1="00000000" w:usb2="00000000" w:usb3="00000000" w:csb0="0000009F" w:csb1="00000000"/>
+  </w:font>
+  <w:font w:name="Times New Roman">
+    <w:panose1 w:val="02020603050405020304"/>
+    <w:charset w:val="00"/>
+    <w:family w:val="roman"/>
+    <w:pitch w:val="variable"/>
+    <w:sig w:usb0="E0002EFF" w:usb1="C000785B" w:usb2="00000009" w:usb3="00000000" w:csb0="000001FF" w:csb1="00000000"/>
+  </w:font>
+  <w:font w:name="Symbol">
+    <w:panose1 w:val="05050102010706020507"/>
+    <w:charset w:val="02"/>
+    <w:family w:val="roman"/>
+    <w:pitch w:val="variable"/>
+    <w:sig w:usb0="00000000" w:usb1="10000000" w:usb2="00000000" w:usb3="00000000" w:csb0="80000000" w:csb1="00000000"/>
+  </w:font>
+  <w:font w:name="Courier New">
+    <w:panose1 w:val="02070309020205020404"/>
+    <w:charset w:val="00"/>
+    <w:family w:val="modern"/>
+    <w:pitch w:val="fixed"/>
+    <w:sig w:usb0="E0002EFF" w:usb1="C0007843" w:usb2="00000009" w:usb3="00000000" w:csb0="000001FF" w:csb1="00000000"/>
+  </w:font>
+  <w:font w:name="Wingdings">
+    <w:panose1 w:val="05000000000000000000"/>
+    <w:charset w:val="02"/>
+    <w:family w:val="auto"/>
+    <w:pitch w:val="variable"/>
+    <w:sig w:usb0="00000000" w:usb1="10000000" w:usb2="00000000" w:usb3="00000000" w:csb0="80000000" w:csb1="00000000"/>
+  </w:font>
+  <w:font w:name="Malgun Gothic">
+    <w:panose1 w:val="020B0503020000020004"/>
+    <w:charset w:val="81"/>
+    <w:family w:val="swiss"/>
+    <w:pitch w:val="variable"/>
+    <w:sig w:usb0="9000002F" w:usb1="29D77CFB" w:usb2="00000012" w:usb3="00000000" w:csb0="00080001" w:csb1="00000000"/>
+  </w:font>
+  <w:font w:name="Batang">
+    <w:altName w:val="Malgun Gothic Semilight"/>
+    <w:panose1 w:val="02030600000101010101"/>
+    <w:charset w:val="81"/>
+    <w:family w:val="auto"/>
+    <w:notTrueType/>
+    <w:pitch w:val="fixed"/>
+    <w:sig w:usb0="00000000" w:usb1="09060000" w:usb2="00000010" w:usb3="00000000" w:csb0="00080000" w:csb1="00000000"/>
+  </w:font>
+  <w:font w:name="Arial">
+    <w:panose1 w:val="020B0604020202020204"/>
+    <w:charset w:val="00"/>
+    <w:family w:val="swiss"/>
+    <w:pitch w:val="variable"/>
+    <w:sig w:usb0="E0002EFF" w:usb1="C0007843" w:usb2="00000009" w:usb3="00000000" w:csb0="000001FF" w:csb1="00000000"/>
+  </w:font>
+  <w:font w:name="Verdana">
+    <w:panose1 w:val="020B0604030504040204"/>
+    <w:charset w:val="00"/>
+    <w:family w:val="swiss"/>
+    <w:pitch w:val="variable"/>
+    <w:sig w:usb0="A10006FF" w:usb1="4000205B" w:usb2="00000010" w:usb3="00000000" w:csb0="0000019F" w:csb1="00000000"/>
+  </w:font>
+  <w:font w:name="Tahoma">
+    <w:panose1 w:val="020B0604030504040204"/>
+    <w:charset w:val="00"/>
+    <w:family w:val="swiss"/>
+    <w:pitch w:val="variable"/>
+    <w:sig w:usb0="E1002EFF" w:usb1="C000605B" w:usb2="00000029" w:usb3="00000000" w:csb0="000101FF" w:csb1="00000000"/>
+  </w:font>
+  <w:font w:name="Arial Narrow">
+    <w:panose1 w:val="020B0606020202030204"/>
+    <w:charset w:val="00"/>
+    <w:family w:val="swiss"/>
+    <w:pitch w:val="variable"/>
+    <w:sig w:usb0="00000287" w:usb1="00000800" w:usb2="00000000" w:usb3="00000000" w:csb0="0000009F" w:csb1="00000000"/>
+  </w:font>
+  <w:font w:name="Cambria">
+    <w:panose1 w:val="02040503050406030204"/>
+    <w:charset w:val="00"/>
+    <w:family w:val="roman"/>
+    <w:pitch w:val="variable"/>
+    <w:sig w:usb0="E00006FF" w:usb1="400004FF" w:usb2="00000000" w:usb3="00000000" w:csb0="0000019F" w:csb1="00000000"/>
+  </w:font>
+  <w:font w:name="Calibri">
+    <w:panose1 w:val="020F0502020204030204"/>
+    <w:charset w:val="00"/>
+    <w:family w:val="swiss"/>
+    <w:pitch w:val="variable"/>
+    <w:sig w:usb0="E0002AFF" w:usb1="C000247B" w:usb2="00000009" w:usb3="00000000" w:csb0="000001FF" w:csb1="00000000"/>
+  </w:font>
+  <w:font w:name="Calibri Light">
+    <w:panose1 w:val="020F0302020204030204"/>
+    <w:charset w:val="00"/>
+    <w:family w:val="swiss"/>
+    <w:pitch w:val="variable"/>
+    <w:sig w:usb0="E0002AFF" w:usb1="C000247B" w:usb2="00000009" w:usb3="00000000" w:csb0="000001FF" w:csb1="00000000"/>
+  </w:font>
+</w:fonts>
+</file>
+
+<file path=word/glossary/settings.xml><?xml version="1.0" encoding="utf-8"?>
+<w:settings xmlns:mc="http://schemas.openxmlformats.org/markup-compatibility/2006" xmlns:o="urn:schemas-microsoft-com:office:office" xmlns:r="http://schemas.openxmlformats.org/officeDocument/2006/relationships" xmlns:m="http://schemas.openxmlformats.org/officeDocument/2006/math" xmlns:v="urn:schemas-microsoft-com:vml" xmlns:w10="urn:schemas-microsoft-com:office:word" xmlns:w="http://schemas.openxmlformats.org/wordprocessingml/2006/main" xmlns:w14="http://schemas.microsoft.com/office/word/2010/wordml" xmlns:w15="http://schemas.microsoft.com/office/word/2012/wordml" xmlns:w16se="http://schemas.microsoft.com/office/word/2015/wordml/symex" xmlns:sl="http://schemas.openxmlformats.org/schemaLibrary/2006/main" mc:Ignorable="w14 w15 w16se">
+  <w:view w:val="normal"/>
+  <w:defaultTabStop w:val="720"/>
+  <w:characterSpacingControl w:val="doNotCompress"/>
+  <w:compat>
+    <w:useFELayout/>
+    <w:compatSetting w:name="compatibilityMode" w:uri="http://schemas.microsoft.com/office/word" w:val="15"/>
+    <w:compatSetting w:name="overrideTableStyleFontSizeAndJustification" w:uri="http://schemas.microsoft.com/office/word" w:val="1"/>
+    <w:compatSetting w:name="enableOpenTypeFeatures" w:uri="http://schemas.microsoft.com/office/word" w:val="1"/>
+    <w:compatSetting w:name="doNotFlipMirrorIndents" w:uri="http://schemas.microsoft.com/office/word" w:val="1"/>
+    <w:compatSetting w:name="differentiateMultirowTableHeaders" w:uri="http://schemas.microsoft.com/office/word" w:val="1"/>
+  </w:compat>
+  <w:rsids>
+    <w:rsidRoot w:val="001D2000"/>
+    <w:rsid w:val="001D2000"/>
+  </w:rsids>
+  <m:mathPr>
+    <m:mathFont m:val="Cambria Math"/>
+    <m:brkBin m:val="before"/>
+    <m:brkBinSub m:val="--"/>
+    <m:smallFrac m:val="0"/>
+    <m:dispDef/>
+    <m:lMargin m:val="0"/>
+    <m:rMargin m:val="0"/>
+    <m:defJc m:val="centerGroup"/>
+    <m:wrapIndent m:val="1440"/>
+    <m:intLim m:val="subSup"/>
+    <m:naryLim m:val="undOvr"/>
+  </m:mathPr>
+  <w:themeFontLang w:val="en-AU"/>
+  <w:clrSchemeMapping w:bg1="light1" w:t1="dark1" w:bg2="light2" w:t2="dark2" w:accent1="accent1" w:accent2="accent2" w:accent3="accent3" w:accent4="accent4" w:accent5="accent5" w:accent6="accent6" w:hyperlink="hyperlink" w:followedHyperlink="followedHyperlink"/>
+  <w:decimalSymbol w:val="."/>
+  <w:listSeparator w:val=","/>
+  <w15:chartTrackingRefBased/>
+</w:settings>
+</file>
+
+<file path=word/glossary/styles.xml><?xml version="1.0" encoding="utf-8"?>
+<w:styles xmlns:mc="http://schemas.openxmlformats.org/markup-compatibility/2006" xmlns:r="http://schemas.openxmlformats.org/officeDocument/2006/relationships" xmlns:w="http://schemas.openxmlformats.org/wordprocessingml/2006/main" xmlns:w14="http://schemas.microsoft.com/office/word/2010/wordml" xmlns:w15="http://schemas.microsoft.com/office/word/2012/wordml" xmlns:w16se="http://schemas.microsoft.com/office/word/2015/wordml/symex" mc:Ignorable="w14 w15 w16se">
+  <w:docDefaults>
+    <w:rPrDefault>
+      <w:rPr>
+        <w:rFonts w:asciiTheme="minorHAnsi" w:eastAsiaTheme="minorEastAsia" w:hAnsiTheme="minorHAnsi" w:cstheme="minorBidi"/>
+        <w:sz w:val="22"/>
+        <w:szCs w:val="22"/>
+        <w:lang w:val="en-AU" w:eastAsia="en-AU" w:bidi="ar-SA"/>
+      </w:rPr>
+    </w:rPrDefault>
+    <w:pPrDefault>
+      <w:pPr>
+        <w:spacing w:after="160" w:line="259" w:lineRule="auto"/>
+      </w:pPr>
+    </w:pPrDefault>
+  </w:docDefaults>
+  <w:latentStyles w:defLockedState="0" w:defUIPriority="99" w:defSemiHidden="0" w:defUnhideWhenUsed="0" w:defQFormat="0" w:count="371">
+    <w:lsdException w:name="Normal" w:uiPriority="0" w:qFormat="1"/>
+    <w:lsdException w:name="heading 1" w:uiPriority="9" w:qFormat="1"/>
+    <w:lsdException w:name="heading 2" w:semiHidden="1" w:uiPriority="9" w:unhideWhenUsed="1" w:qFormat="1"/>
+    <w:lsdException w:name="heading 3" w:semiHidden="1" w:uiPriority="9" w:unhideWhenUsed="1" w:qFormat="1"/>
+    <w:lsdException w:name="heading 4" w:semiHidden="1" w:uiPriority="9" w:unhideWhenUsed="1" w:qFormat="1"/>
+    <w:lsdException w:name="heading 5" w:semiHidden="1" w:uiPriority="9" w:unhideWhenUsed="1" w:qFormat="1"/>
+    <w:lsdException w:name="heading 6" w:semiHidden="1" w:uiPriority="9" w:unhideWhenUsed="1" w:qFormat="1"/>
+    <w:lsdException w:name="heading 7" w:semiHidden="1" w:uiPriority="9" w:unhideWhenUsed="1" w:qFormat="1"/>
+    <w:lsdException w:name="heading 8" w:semiHidden="1" w:uiPriority="9" w:unhideWhenUsed="1" w:qFormat="1"/>
+    <w:lsdException w:name="heading 9" w:semiHidden="1" w:uiPriority="9" w:unhideWhenUsed="1" w:qFormat="1"/>
+    <w:lsdException w:name="index 1" w:semiHidden="1" w:unhideWhenUsed="1"/>
+    <w:lsdException w:name="index 2" w:semiHidden="1" w:unhideWhenUsed="1"/>
+    <w:lsdException w:name="index 3" w:semiHidden="1" w:unhideWhenUsed="1"/>
+    <w:lsdException w:name="index 4" w:semiHidden="1" w:unhideWhenUsed="1"/>
+    <w:lsdException w:name="index 5" w:semiHidden="1" w:unhideWhenUsed="1"/>
+    <w:lsdException w:name="index 6" w:semiHidden="1" w:unhideWhenUsed="1"/>
+    <w:lsdException w:name="index 7" w:semiHidden="1" w:unhideWhenUsed="1"/>
+    <w:lsdException w:name="index 8" w:semiHidden="1" w:unhideWhenUsed="1"/>
+    <w:lsdException w:name="index 9" w:semiHidden="1" w:unhideWhenUsed="1"/>
+    <w:lsdException w:name="toc 1" w:semiHidden="1" w:uiPriority="39" w:unhideWhenUsed="1"/>
+    <w:lsdException w:name="toc 2" w:semiHidden="1" w:uiPriority="39" w:unhideWhenUsed="1"/>
+    <w:lsdException w:name="toc 3" w:semiHidden="1" w:uiPriority="39" w:unhideWhenUsed="1"/>
+    <w:lsdException w:name="toc 4" w:semiHidden="1" w:uiPriority="39" w:unhideWhenUsed="1"/>
+    <w:lsdException w:name="toc 5" w:semiHidden="1" w:uiPriority="39" w:unhideWhenUsed="1"/>
+    <w:lsdException w:name="toc 6" w:semiHidden="1" w:uiPriority="39" w:unhideWhenUsed="1"/>
+    <w:lsdException w:name="toc 7" w:semiHidden="1" w:uiPriority="39" w:unhideWhenUsed="1"/>
+    <w:lsdException w:name="toc 8" w:semiHidden="1" w:uiPriority="39" w:unhideWhenUsed="1"/>
+    <w:lsdException w:name="toc 9" w:semiHidden="1" w:uiPriority="39" w:unhideWhenUsed="1"/>
+    <w:lsdException w:name="Normal Indent" w:semiHidden="1" w:unhideWhenUsed="1"/>
+    <w:lsdException w:name="footnote text" w:semiHidden="1" w:unhideWhenUsed="1"/>
+    <w:lsdException w:name="annotation text" w:semiHidden="1" w:unhideWhenUsed="1"/>
+    <w:lsdException w:name="header" w:semiHidden="1" w:unhideWhenUsed="1"/>
+    <w:lsdException w:name="footer" w:semiHidden="1" w:unhideWhenUsed="1"/>
+    <w:lsdException w:name="index heading" w:semiHidden="1" w:unhideWhenUsed="1"/>
+    <w:lsdException w:name="caption" w:semiHidden="1" w:uiPriority="35" w:unhideWhenUsed="1" w:qFormat="1"/>
+    <w:lsdException w:name="table of figures" w:semiHidden="1" w:unhideWhenUsed="1"/>
+    <w:lsdException w:name="envelope address" w:semiHidden="1" w:unhideWhenUsed="1"/>
+    <w:lsdException w:name="envelope return" w:semiHidden="1" w:unhideWhenUsed="1"/>
+    <w:lsdException w:name="footnote reference" w:semiHidden="1" w:unhideWhenUsed="1"/>
+    <w:lsdException w:name="annotation reference" w:semiHidden="1" w:unhideWhenUsed="1"/>
+    <w:lsdException w:name="line number" w:semiHidden="1" w:unhideWhenUsed="1"/>
+    <w:lsdException w:name="page number" w:semiHidden="1" w:unhideWhenUsed="1"/>
+    <w:lsdException w:name="endnote reference" w:semiHidden="1" w:unhideWhenUsed="1"/>
+    <w:lsdException w:name="endnote text" w:semiHidden="1" w:unhideWhenUsed="1"/>
+    <w:lsdException w:name="table of authorities" w:semiHidden="1" w:unhideWhenUsed="1"/>
+    <w:lsdException w:name="macro" w:semiHidden="1" w:unhideWhenUsed="1"/>
+    <w:lsdException w:name="toa heading" w:semiHidden="1" w:unhideWhenUsed="1"/>
+    <w:lsdException w:name="List" w:semiHidden="1" w:unhideWhenUsed="1"/>
+    <w:lsdException w:name="List Bullet" w:semiHidden="1" w:unhideWhenUsed="1"/>
+    <w:lsdException w:name="List Number" w:semiHidden="1" w:unhideWhenUsed="1"/>
+    <w:lsdException w:name="List 2" w:semiHidden="1" w:unhideWhenUsed="1"/>
+    <w:lsdException w:name="List 3" w:semiHidden="1" w:unhideWhenUsed="1"/>
+    <w:lsdException w:name="List 4" w:semiHidden="1" w:unhideWhenUsed="1"/>
+    <w:lsdException w:name="List 5" w:semiHidden="1" w:unhideWhenUsed="1"/>
+    <w:lsdException w:name="List Bullet 2" w:semiHidden="1" w:unhideWhenUsed="1"/>
+    <w:lsdException w:name="List Bullet 3" w:semiHidden="1" w:unhideWhenUsed="1"/>
+    <w:lsdException w:name="List Bullet 4" w:semiHidden="1" w:unhideWhenUsed="1"/>
+    <w:lsdException w:name="List Bullet 5" w:semiHidden="1" w:unhideWhenUsed="1"/>
+    <w:lsdException w:name="List Number 2" w:semiHidden="1" w:unhideWhenUsed="1"/>
+    <w:lsdException w:name="List Number 3" w:semiHidden="1" w:unhideWhenUsed="1"/>
+    <w:lsdException w:name="List Number 4" w:semiHidden="1" w:unhideWhenUsed="1"/>
+    <w:lsdException w:name="List Number 5" w:semiHidden="1" w:unhideWhenUsed="1"/>
+    <w:lsdException w:name="Title" w:uiPriority="10" w:qFormat="1"/>
+    <w:lsdException w:name="Closing" w:semiHidden="1" w:unhideWhenUsed="1"/>
+    <w:lsdException w:name="Signature" w:semiHidden="1" w:unhideWhenUsed="1"/>
+    <w:lsdException w:name="Default Paragraph Font" w:semiHidden="1" w:uiPriority="1" w:unhideWhenUsed="1"/>
+    <w:lsdException w:name="Body Text" w:semiHidden="1" w:unhideWhenUsed="1"/>
+    <w:lsdException w:name="Body Text Indent" w:semiHidden="1" w:unhideWhenUsed="1"/>
+    <w:lsdException w:name="List Continue" w:semiHidden="1" w:unhideWhenUsed="1"/>
+    <w:lsdException w:name="List Continue 2" w:semiHidden="1" w:unhideWhenUsed="1"/>
+    <w:lsdException w:name="List Continue 3" w:semiHidden="1" w:unhideWhenUsed="1"/>
+    <w:lsdException w:name="List Continue 4" w:semiHidden="1" w:unhideWhenUsed="1"/>
+    <w:lsdException w:name="List Continue 5" w:semiHidden="1" w:unhideWhenUsed="1"/>
+    <w:lsdException w:name="Message Header" w:semiHidden="1" w:unhideWhenUsed="1"/>
+    <w:lsdException w:name="Subtitle" w:uiPriority="11" w:qFormat="1"/>
+    <w:lsdException w:name="Salutation" w:semiHidden="1" w:unhideWhenUsed="1"/>
+    <w:lsdException w:name="Date" w:semiHidden="1" w:unhideWhenUsed="1"/>
+    <w:lsdException w:name="Body Text First Indent" w:semiHidden="1" w:unhideWhenUsed="1"/>
+    <w:lsdException w:name="Body Text First Indent 2" w:semiHidden="1" w:unhideWhenUsed="1"/>
+    <w:lsdException w:name="Note Heading" w:semiHidden="1" w:unhideWhenUsed="1"/>
+    <w:lsdException w:name="Body Text 2" w:semiHidden="1" w:unhideWhenUsed="1"/>
+    <w:lsdException w:name="Body Text 3" w:semiHidden="1" w:unhideWhenUsed="1"/>
+    <w:lsdException w:name="Body Text Indent 2" w:semiHidden="1" w:unhideWhenUsed="1"/>
+    <w:lsdException w:name="Body Text Indent 3" w:semiHidden="1" w:unhideWhenUsed="1"/>
+    <w:lsdException w:name="Block Text" w:semiHidden="1" w:unhideWhenUsed="1"/>
+    <w:lsdException w:name="Hyperlink" w:semiHidden="1" w:unhideWhenUsed="1"/>
+    <w:lsdException w:name="FollowedHyperlink" w:semiHidden="1" w:unhideWhenUsed="1"/>
+    <w:lsdException w:name="Strong" w:uiPriority="22" w:qFormat="1"/>
+    <w:lsdException w:name="Emphasis" w:uiPriority="20" w:qFormat="1"/>
+    <w:lsdException w:name="Document Map" w:semiHidden="1" w:unhideWhenUsed="1"/>
+    <w:lsdException w:name="Plain Text" w:semiHidden="1" w:unhideWhenUsed="1"/>
+    <w:lsdException w:name="E-mail Signature" w:semiHidden="1" w:unhideWhenUsed="1"/>
+    <w:lsdException w:name="HTML Top of Form" w:semiHidden="1" w:unhideWhenUsed="1"/>
+    <w:lsdException w:name="HTML Bottom of Form" w:semiHidden="1" w:unhideWhenUsed="1"/>
+    <w:lsdException w:name="Normal (Web)" w:semiHidden="1" w:unhideWhenUsed="1"/>
+    <w:lsdException w:name="HTML Acronym" w:semiHidden="1" w:unhideWhenUsed="1"/>
+    <w:lsdException w:name="HTML Address" w:semiHidden="1" w:unhideWhenUsed="1"/>
+    <w:lsdException w:name="HTML Cite" w:semiHidden="1" w:unhideWhenUsed="1"/>
+    <w:lsdException w:name="HTML Code" w:semiHidden="1" w:unhideWhenUsed="1"/>
+    <w:lsdException w:name="HTML Definition" w:semiHidden="1" w:unhideWhenUsed="1"/>
+    <w:lsdException w:name="HTML Keyboard" w:semiHidden="1" w:unhideWhenUsed="1"/>
+    <w:lsdException w:name="HTML Preformatted" w:semiHidden="1" w:unhideWhenUsed="1"/>
+    <w:lsdException w:name="HTML Sample" w:semiHidden="1" w:unhideWhenUsed="1"/>
+    <w:lsdException w:name="HTML Typewriter" w:semiHidden="1" w:unhideWhenUsed="1"/>
+    <w:lsdException w:name="HTML Variable" w:semiHidden="1" w:unhideWhenUsed="1"/>
+    <w:lsdException w:name="Normal Table" w:semiHidden="1" w:unhideWhenUsed="1"/>
+    <w:lsdException w:name="annotation subject" w:semiHidden="1" w:unhideWhenUsed="1"/>
+    <w:lsdException w:name="No List" w:semiHidden="1" w:unhideWhenUsed="1"/>
+    <w:lsdException w:name="Outline List 1" w:semiHidden="1" w:unhideWhenUsed="1"/>
+    <w:lsdException w:name="Outline List 2" w:semiHidden="1" w:unhideWhenUsed="1"/>
+    <w:lsdException w:name="Outline List 3" w:semiHidden="1" w:unhideWhenUsed="1"/>
+    <w:lsdException w:name="Table Simple 1" w:semiHidden="1" w:unhideWhenUsed="1"/>
+    <w:lsdException w:name="Table Simple 2" w:semiHidden="1" w:unhideWhenUsed="1"/>
+    <w:lsdException w:name="Table Simple 3" w:semiHidden="1" w:unhideWhenUsed="1"/>
+    <w:lsdException w:name="Table Classic 1" w:semiHidden="1" w:unhideWhenUsed="1"/>
+    <w:lsdException w:name="Table Classic 2" w:semiHidden="1" w:unhideWhenUsed="1"/>
+    <w:lsdException w:name="Table Classic 3" w:semiHidden="1" w:unhideWhenUsed="1"/>
+    <w:lsdException w:name="Table Classic 4" w:semiHidden="1" w:unhideWhenUsed="1"/>
+    <w:lsdException w:name="Table Colorful 1" w:semiHidden="1" w:unhideWhenUsed="1"/>
+    <w:lsdException w:name="Table Colorful 2" w:semiHidden="1" w:unhideWhenUsed="1"/>
+    <w:lsdException w:name="Table Colorful 3" w:semiHidden="1" w:unhideWhenUsed="1"/>
+    <w:lsdException w:name="Table Columns 1" w:semiHidden="1" w:unhideWhenUsed="1"/>
+    <w:lsdException w:name="Table Columns 2" w:semiHidden="1" w:unhideWhenUsed="1"/>
+    <w:lsdException w:name="Table Columns 3" w:semiHidden="1" w:unhideWhenUsed="1"/>
+    <w:lsdException w:name="Table Columns 4" w:semiHidden="1" w:unhideWhenUsed="1"/>
+    <w:lsdException w:name="Table Columns 5" w:semiHidden="1" w:unhideWhenUsed="1"/>
+    <w:lsdException w:name="Table Grid 1" w:semiHidden="1" w:unhideWhenUsed="1"/>
+    <w:lsdException w:name="Table Grid 2" w:semiHidden="1" w:unhideWhenUsed="1"/>
+    <w:lsdException w:name="Table Grid 3" w:semiHidden="1" w:unhideWhenUsed="1"/>
+    <w:lsdException w:name="Table Grid 4" w:semiHidden="1" w:unhideWhenUsed="1"/>
+    <w:lsdException w:name="Table Grid 5" w:semiHidden="1" w:unhideWhenUsed="1"/>
+    <w:lsdException w:name="Table Grid 6" w:semiHidden="1" w:unhideWhenUsed="1"/>
+    <w:lsdException w:name="Table Grid 7" w:semiHidden="1" w:unhideWhenUsed="1"/>
+    <w:lsdException w:name="Table Grid 8" w:semiHidden="1" w:unhideWhenUsed="1"/>
+    <w:lsdException w:name="Table List 1" w:semiHidden="1" w:unhideWhenUsed="1"/>
+    <w:lsdException w:name="Table List 2" w:semiHidden="1" w:unhideWhenUsed="1"/>
+    <w:lsdException w:name="Table List 3" w:semiHidden="1" w:unhideWhenUsed="1"/>
+    <w:lsdException w:name="Table List 4" w:semiHidden="1" w:unhideWhenUsed="1"/>
+    <w:lsdException w:name="Table List 5" w:semiHidden="1" w:unhideWhenUsed="1"/>
+    <w:lsdException w:name="Table List 6" w:semiHidden="1" w:unhideWhenUsed="1"/>
+    <w:lsdException w:name="Table List 7" w:semiHidden="1" w:unhideWhenUsed="1"/>
+    <w:lsdException w:name="Table List 8" w:semiHidden="1" w:unhideWhenUsed="1"/>
+    <w:lsdException w:name="Table 3D effects 1" w:semiHidden="1" w:unhideWhenUsed="1"/>
+    <w:lsdException w:name="Table 3D effects 2" w:semiHidden="1" w:unhideWhenUsed="1"/>
+    <w:lsdException w:name="Table 3D effects 3" w:semiHidden="1" w:unhideWhenUsed="1"/>
+    <w:lsdException w:name="Table Contemporary" w:semiHidden="1" w:unhideWhenUsed="1"/>
+    <w:lsdException w:name="Table Elegant" w:semiHidden="1" w:unhideWhenUsed="1"/>
+    <w:lsdException w:name="Table Professional" w:semiHidden="1" w:unhideWhenUsed="1"/>
+    <w:lsdException w:name="Table Subtle 1" w:semiHidden="1" w:unhideWhenUsed="1"/>
+    <w:lsdException w:name="Table Subtle 2" w:semiHidden="1" w:unhideWhenUsed="1"/>
+    <w:lsdException w:name="Table Web 1" w:semiHidden="1" w:unhideWhenUsed="1"/>
+    <w:lsdException w:name="Table Web 2" w:semiHidden="1" w:unhideWhenUsed="1"/>
+    <w:lsdException w:name="Table Web 3" w:semiHidden="1" w:unhideWhenUsed="1"/>
+    <w:lsdException w:name="Balloon Text" w:semiHidden="1" w:unhideWhenUsed="1"/>
+    <w:lsdException w:name="Table Grid" w:uiPriority="39"/>
+    <w:lsdException w:name="Table Theme" w:semiHidden="1" w:unhideWhenUsed="1"/>
+    <w:lsdException w:name="Placeholder Text" w:semiHidden="1"/>
+    <w:lsdException w:name="No Spacing" w:uiPriority="1" w:qFormat="1"/>
+    <w:lsdException w:name="Light Shading" w:uiPriority="60"/>
+    <w:lsdException w:name="Light List" w:uiPriority="61"/>
+    <w:lsdException w:name="Light Grid" w:uiPriority="62"/>
+    <w:lsdException w:name="Medium Shading 1" w:uiPriority="63"/>
+    <w:lsdException w:name="Medium Shading 2" w:uiPriority="64"/>
+    <w:lsdException w:name="Medium List 1" w:uiPriority="65"/>
+    <w:lsdException w:name="Medium List 2" w:uiPriority="66"/>
+    <w:lsdException w:name="Medium Grid 1" w:uiPriority="67"/>
+    <w:lsdException w:name="Medium Grid 2" w:uiPriority="68"/>
+    <w:lsdException w:name="Medium Grid 3" w:uiPriority="69"/>
+    <w:lsdException w:name="Dark List" w:uiPriority="70"/>
+    <w:lsdException w:name="Colorful Shading" w:uiPriority="71"/>
+    <w:lsdException w:name="Colorful List" w:uiPriority="72"/>
+    <w:lsdException w:name="Colorful Grid" w:uiPriority="73"/>
+    <w:lsdException w:name="Light Shading Accent 1" w:uiPriority="60"/>
+    <w:lsdException w:name="Light List Accent 1" w:uiPriority="61"/>
+    <w:lsdException w:name="Light Grid Accent 1" w:uiPriority="62"/>
+    <w:lsdException w:name="Medium Shading 1 Accent 1" w:uiPriority="63"/>
+    <w:lsdException w:name="Medium Shading 2 Accent 1" w:uiPriority="64"/>
+    <w:lsdException w:name="Medium List 1 Accent 1" w:uiPriority="65"/>
+    <w:lsdException w:name="Revision" w:semiHidden="1"/>
+    <w:lsdException w:name="List Paragraph" w:uiPriority="34" w:qFormat="1"/>
+    <w:lsdException w:name="Quote" w:uiPriority="29" w:qFormat="1"/>
+    <w:lsdException w:name="Intense Quote" w:uiPriority="30" w:qFormat="1"/>
+    <w:lsdException w:name="Medium List 2 Accent 1" w:uiPriority="66"/>
+    <w:lsdException w:name="Medium Grid 1 Accent 1" w:uiPriority="67"/>
+    <w:lsdException w:name="Medium Grid 2 Accent 1" w:uiPriority="68"/>
+    <w:lsdException w:name="Medium Grid 3 Accent 1" w:uiPriority="69"/>
+    <w:lsdException w:name="Dark List Accent 1" w:uiPriority="70"/>
+    <w:lsdException w:name="Colorful Shading Accent 1" w:uiPriority="71"/>
+    <w:lsdException w:name="Colorful List Accent 1" w:uiPriority="72"/>
+    <w:lsdException w:name="Colorful Grid Accent 1" w:uiPriority="73"/>
+    <w:lsdException w:name="Light Shading Accent 2" w:uiPriority="60"/>
+    <w:lsdException w:name="Light List Accent 2" w:uiPriority="61"/>
+    <w:lsdException w:name="Light Grid Accent 2" w:uiPriority="62"/>
+    <w:lsdException w:name="Medium Shading 1 Accent 2" w:uiPriority="63"/>
+    <w:lsdException w:name="Medium Shading 2 Accent 2" w:uiPriority="64"/>
+    <w:lsdException w:name="Medium List 1 Accent 2" w:uiPriority="65"/>
+    <w:lsdException w:name="Medium List 2 Accent 2" w:uiPriority="66"/>
+    <w:lsdException w:name="Medium Grid 1 Accent 2" w:uiPriority="67"/>
+    <w:lsdException w:name="Medium Grid 2 Accent 2" w:uiPriority="68"/>
+    <w:lsdException w:name="Medium Grid 3 Accent 2" w:uiPriority="69"/>
+    <w:lsdException w:name="Dark List Accent 2" w:uiPriority="70"/>
+    <w:lsdException w:name="Colorful Shading Accent 2" w:uiPriority="71"/>
+    <w:lsdException w:name="Colorful List Accent 2" w:uiPriority="72"/>
+    <w:lsdException w:name="Colorful Grid Accent 2" w:uiPriority="73"/>
+    <w:lsdException w:name="Light Shading Accent 3" w:uiPriority="60"/>
+    <w:lsdException w:name="Light List Accent 3" w:uiPriority="61"/>
+    <w:lsdException w:name="Light Grid Accent 3" w:uiPriority="62"/>
+    <w:lsdException w:name="Medium Shading 1 Accent 3" w:uiPriority="63"/>
+    <w:lsdException w:name="Medium Shading 2 Accent 3" w:uiPriority="64"/>
+    <w:lsdException w:name="Medium List 1 Accent 3" w:uiPriority="65"/>
+    <w:lsdException w:name="Medium List 2 Accent 3" w:uiPriority="66"/>
+    <w:lsdException w:name="Medium Grid 1 Accent 3" w:uiPriority="67"/>
+    <w:lsdException w:name="Medium Grid 2 Accent 3" w:uiPriority="68"/>
+    <w:lsdException w:name="Medium Grid 3 Accent 3" w:uiPriority="69"/>
+    <w:lsdException w:name="Dark List Accent 3" w:uiPriority="70"/>
+    <w:lsdException w:name="Colorful Shading Accent 3" w:uiPriority="71"/>
+    <w:lsdException w:name="Colorful List Accent 3" w:uiPriority="72"/>
+    <w:lsdException w:name="Colorful Grid Accent 3" w:uiPriority="73"/>
+    <w:lsdException w:name="Light Shading Accent 4" w:uiPriority="60"/>
+    <w:lsdException w:name="Light List Accent 4" w:uiPriority="61"/>
+    <w:lsdException w:name="Light Grid Accent 4" w:uiPriority="62"/>
+    <w:lsdException w:name="Medium Shading 1 Accent 4" w:uiPriority="63"/>
+    <w:lsdException w:name="Medium Shading 2 Accent 4" w:uiPriority="64"/>
+    <w:lsdException w:name="Medium List 1 Accent 4" w:uiPriority="65"/>
+    <w:lsdException w:name="Medium List 2 Accent 4" w:uiPriority="66"/>
+    <w:lsdException w:name="Medium Grid 1 Accent 4" w:uiPriority="67"/>
+    <w:lsdException w:name="Medium Grid 2 Accent 4" w:uiPriority="68"/>
+    <w:lsdException w:name="Medium Grid 3 Accent 4" w:uiPriority="69"/>
+    <w:lsdException w:name="Dark List Accent 4" w:uiPriority="70"/>
+    <w:lsdException w:name="Colorful Shading Accent 4" w:uiPriority="71"/>
+    <w:lsdException w:name="Colorful List Accent 4" w:uiPriority="72"/>
+    <w:lsdException w:name="Colorful Grid Accent 4" w:uiPriority="73"/>
+    <w:lsdException w:name="Light Shading Accent 5" w:uiPriority="60"/>
+    <w:lsdException w:name="Light List Accent 5" w:uiPriority="61"/>
+    <w:lsdException w:name="Light Grid Accent 5" w:uiPriority="62"/>
+    <w:lsdException w:name="Medium Shading 1 Accent 5" w:uiPriority="63"/>
+    <w:lsdException w:name="Medium Shading 2 Accent 5" w:uiPriority="64"/>
+    <w:lsdException w:name="Medium List 1 Accent 5" w:uiPriority="65"/>
+    <w:lsdException w:name="Medium List 2 Accent 5" w:uiPriority="66"/>
+    <w:lsdException w:name="Medium Grid 1 Accent 5" w:uiPriority="67"/>
+    <w:lsdException w:name="Medium Grid 2 Accent 5" w:uiPriority="68"/>
+    <w:lsdException w:name="Medium Grid 3 Accent 5" w:uiPriority="69"/>
+    <w:lsdException w:name="Dark List Accent 5" w:uiPriority="70"/>
+    <w:lsdException w:name="Colorful Shading Accent 5" w:uiPriority="71"/>
+    <w:lsdException w:name="Colorful List Accent 5" w:uiPriority="72"/>
+    <w:lsdException w:name="Colorful Grid Accent 5" w:uiPriority="73"/>
+    <w:lsdException w:name="Light Shading Accent 6" w:uiPriority="60"/>
+    <w:lsdException w:name="Light List Accent 6" w:uiPriority="61"/>
+    <w:lsdException w:name="Light Grid Accent 6" w:uiPriority="62"/>
+    <w:lsdException w:name="Medium Shading 1 Accent 6" w:uiPriority="63"/>
+    <w:lsdException w:name="Medium Shading 2 Accent 6" w:uiPriority="64"/>
+    <w:lsdException w:name="Medium List 1 Accent 6" w:uiPriority="65"/>
+    <w:lsdException w:name="Medium List 2 Accent 6" w:uiPriority="66"/>
+    <w:lsdException w:name="Medium Grid 1 Accent 6" w:uiPriority="67"/>
+    <w:lsdException w:name="Medium Grid 2 Accent 6" w:uiPriority="68"/>
+    <w:lsdException w:name="Medium Grid 3 Accent 6" w:uiPriority="69"/>
+    <w:lsdException w:name="Dark List Accent 6" w:uiPriority="70"/>
+    <w:lsdException w:name="Colorful Shading Accent 6" w:uiPriority="71"/>
+    <w:lsdException w:name="Colorful List Accent 6" w:uiPriority="72"/>
+    <w:lsdException w:name="Colorful Grid Accent 6" w:uiPriority="73"/>
+    <w:lsdException w:name="Subtle Emphasis" w:uiPriority="19" w:qFormat="1"/>
+    <w:lsdException w:name="Intense Emphasis" w:uiPriority="21" w:qFormat="1"/>
+    <w:lsdException w:name="Subtle Reference" w:uiPriority="31" w:qFormat="1"/>
+    <w:lsdException w:name="Intense Reference" w:uiPriority="32" w:qFormat="1"/>
+    <w:lsdException w:name="Book Title" w:uiPriority="33" w:qFormat="1"/>
+    <w:lsdException w:name="Bibliography" w:semiHidden="1" w:uiPriority="37" w:unhideWhenUsed="1"/>
+    <w:lsdException w:name="TOC Heading" w:semiHidden="1" w:uiPriority="39" w:unhideWhenUsed="1" w:qFormat="1"/>
+    <w:lsdException w:name="Plain Table 1" w:uiPriority="41"/>
+    <w:lsdException w:name="Plain Table 2" w:uiPriority="42"/>
+    <w:lsdException w:name="Plain Table 3" w:uiPriority="43"/>
+    <w:lsdException w:name="Plain Table 4" w:uiPriority="44"/>
+    <w:lsdException w:name="Plain Table 5" w:uiPriority="45"/>
+    <w:lsdException w:name="Grid Table Light" w:uiPriority="40"/>
+    <w:lsdException w:name="Grid Table 1 Light" w:uiPriority="46"/>
+    <w:lsdException w:name="Grid Table 2" w:uiPriority="47"/>
+    <w:lsdException w:name="Grid Table 3" w:uiPriority="48"/>
+    <w:lsdException w:name="Grid Table 4" w:uiPriority="49"/>
+    <w:lsdException w:name="Grid Table 5 Dark" w:uiPriority="50"/>
+    <w:lsdException w:name="Grid Table 6 Colorful" w:uiPriority="51"/>
+    <w:lsdException w:name="Grid Table 7 Colorful" w:uiPriority="52"/>
+    <w:lsdException w:name="Grid Table 1 Light Accent 1" w:uiPriority="46"/>
+    <w:lsdException w:name="Grid Table 2 Accent 1" w:uiPriority="47"/>
+    <w:lsdException w:name="Grid Table 3 Accent 1" w:uiPriority="48"/>
+    <w:lsdException w:name="Grid Table 4 Accent 1" w:uiPriority="49"/>
+    <w:lsdException w:name="Grid Table 5 Dark Accent 1" w:uiPriority="50"/>
+    <w:lsdException w:name="Grid Table 6 Colorful Accent 1" w:uiPriority="51"/>
+    <w:lsdException w:name="Grid Table 7 Colorful Accent 1" w:uiPriority="52"/>
+    <w:lsdException w:name="Grid Table 1 Light Accent 2" w:uiPriority="46"/>
+    <w:lsdException w:name="Grid Table 2 Accent 2" w:uiPriority="47"/>
+    <w:lsdException w:name="Grid Table 3 Accent 2" w:uiPriority="48"/>
+    <w:lsdException w:name="Grid Table 4 Accent 2" w:uiPriority="49"/>
+    <w:lsdException w:name="Grid Table 5 Dark Accent 2" w:uiPriority="50"/>
+    <w:lsdException w:name="Grid Table 6 Colorful Accent 2" w:uiPriority="51"/>
+    <w:lsdException w:name="Grid Table 7 Colorful Accent 2" w:uiPriority="52"/>
+    <w:lsdException w:name="Grid Table 1 Light Accent 3" w:uiPriority="46"/>
+    <w:lsdException w:name="Grid Table 2 Accent 3" w:uiPriority="47"/>
+    <w:lsdException w:name="Grid Table 3 Accent 3" w:uiPriority="48"/>
+    <w:lsdException w:name="Grid Table 4 Accent 3" w:uiPriority="49"/>
+    <w:lsdException w:name="Grid Table 5 Dark Accent 3" w:uiPriority="50"/>
+    <w:lsdException w:name="Grid Table 6 Colorful Accent 3" w:uiPriority="51"/>
+    <w:lsdException w:name="Grid Table 7 Colorful Accent 3" w:uiPriority="52"/>
+    <w:lsdException w:name="Grid Table 1 Light Accent 4" w:uiPriority="46"/>
+    <w:lsdException w:name="Grid Table 2 Accent 4" w:uiPriority="47"/>
+    <w:lsdException w:name="Grid Table 3 Accent 4" w:uiPriority="48"/>
+    <w:lsdException w:name="Grid Table 4 Accent 4" w:uiPriority="49"/>
+    <w:lsdException w:name="Grid Table 5 Dark Accent 4" w:uiPriority="50"/>
+    <w:lsdException w:name="Grid Table 6 Colorful Accent 4" w:uiPriority="51"/>
+    <w:lsdException w:name="Grid Table 7 Colorful Accent 4" w:uiPriority="52"/>
+    <w:lsdException w:name="Grid Table 1 Light Accent 5" w:uiPriority="46"/>
+    <w:lsdException w:name="Grid Table 2 Accent 5" w:uiPriority="47"/>
+    <w:lsdException w:name="Grid Table 3 Accent 5" w:uiPriority="48"/>
+    <w:lsdException w:name="Grid Table 4 Accent 5" w:uiPriority="49"/>
+    <w:lsdException w:name="Grid Table 5 Dark Accent 5" w:uiPriority="50"/>
+    <w:lsdException w:name="Grid Table 6 Colorful Accent 5" w:uiPriority="51"/>
+    <w:lsdException w:name="Grid Table 7 Colorful Accent 5" w:uiPriority="52"/>
+    <w:lsdException w:name="Grid Table 1 Light Accent 6" w:uiPriority="46"/>
+    <w:lsdException w:name="Grid Table 2 Accent 6" w:uiPriority="47"/>
+    <w:lsdException w:name="Grid Table 3 Accent 6" w:uiPriority="48"/>
+    <w:lsdException w:name="Grid Table 4 Accent 6" w:uiPriority="49"/>
+    <w:lsdException w:name="Grid Table 5 Dark Accent 6" w:uiPriority="50"/>
+    <w:lsdException w:name="Grid Table 6 Colorful Accent 6" w:uiPriority="51"/>
+    <w:lsdException w:name="Grid Table 7 Colorful Accent 6" w:uiPriority="52"/>
+    <w:lsdException w:name="List Table 1 Light" w:uiPriority="46"/>
+    <w:lsdException w:name="List Table 2" w:uiPriority="47"/>
+    <w:lsdException w:name="List Table 3" w:uiPriority="48"/>
+    <w:lsdException w:name="List Table 4" w:uiPriority="49"/>
+    <w:lsdException w:name="List Table 5 Dark" w:uiPriority="50"/>
+    <w:lsdException w:name="List Table 6 Colorful" w:uiPriority="51"/>
+    <w:lsdException w:name="List Table 7 Colorful" w:uiPriority="52"/>
+    <w:lsdException w:name="List Table 1 Light Accent 1" w:uiPriority="46"/>
+    <w:lsdException w:name="List Table 2 Accent 1" w:uiPriority="47"/>
+    <w:lsdException w:name="List Table 3 Accent 1" w:uiPriority="48"/>
+    <w:lsdException w:name="List Table 4 Accent 1" w:uiPriority="49"/>
+    <w:lsdException w:name="List Table 5 Dark Accent 1" w:uiPriority="50"/>
+    <w:lsdException w:name="List Table 6 Colorful Accent 1" w:uiPriority="51"/>
+    <w:lsdException w:name="List Table 7 Colorful Accent 1" w:uiPriority="52"/>
+    <w:lsdException w:name="List Table 1 Light Accent 2" w:uiPriority="46"/>
+    <w:lsdException w:name="List Table 2 Accent 2" w:uiPriority="47"/>
+    <w:lsdException w:name="List Table 3 Accent 2" w:uiPriority="48"/>
+    <w:lsdException w:name="List Table 4 Accent 2" w:uiPriority="49"/>
+    <w:lsdException w:name="List Table 5 Dark Accent 2" w:uiPriority="50"/>
+    <w:lsdException w:name="List Table 6 Colorful Accent 2" w:uiPriority="51"/>
+    <w:lsdException w:name="List Table 7 Colorful Accent 2" w:uiPriority="52"/>
+    <w:lsdException w:name="List Table 1 Light Accent 3" w:uiPriority="46"/>
+    <w:lsdException w:name="List Table 2 Accent 3" w:uiPriority="47"/>
+    <w:lsdException w:name="List Table 3 Accent 3" w:uiPriority="48"/>
+    <w:lsdException w:name="List Table 4 Accent 3" w:uiPriority="49"/>
+    <w:lsdException w:name="List Table 5 Dark Accent 3" w:uiPriority="50"/>
+    <w:lsdException w:name="List Table 6 Colorful Accent 3" w:uiPriority="51"/>
+    <w:lsdException w:name="List Table 7 Colorful Accent 3" w:uiPriority="52"/>
+    <w:lsdException w:name="List Table 1 Light Accent 4" w:uiPriority="46"/>
+    <w:lsdException w:name="List Table 2 Accent 4" w:uiPriority="47"/>
+    <w:lsdException w:name="List Table 3 Accent 4" w:uiPriority="48"/>
+    <w:lsdException w:name="List Table 4 Accent 4" w:uiPriority="49"/>
+    <w:lsdException w:name="List Table 5 Dark Accent 4" w:uiPriority="50"/>
+    <w:lsdException w:name="List Table 6 Colorful Accent 4" w:uiPriority="51"/>
+    <w:lsdException w:name="List Table 7 Colorful Accent 4" w:uiPriority="52"/>
+    <w:lsdException w:name="List Table 1 Light Accent 5" w:uiPriority="46"/>
+    <w:lsdException w:name="List Table 2 Accent 5" w:uiPriority="47"/>
+    <w:lsdException w:name="List Table 3 Accent 5" w:uiPriority="48"/>
+    <w:lsdException w:name="List Table 4 Accent 5" w:uiPriority="49"/>
+    <w:lsdException w:name="List Table 5 Dark Accent 5" w:uiPriority="50"/>
+    <w:lsdException w:name="List Table 6 Colorful Accent 5" w:uiPriority="51"/>
+    <w:lsdException w:name="List Table 7 Colorful Accent 5" w:uiPriority="52"/>
+    <w:lsdException w:name="List Table 1 Light Accent 6" w:uiPriority="46"/>
+    <w:lsdException w:name="List Table 2 Accent 6" w:uiPriority="47"/>
+    <w:lsdException w:name="List Table 3 Accent 6" w:uiPriority="48"/>
+    <w:lsdException w:name="List Table 4 Accent 6" w:uiPriority="49"/>
+    <w:lsdException w:name="List Table 5 Dark Accent 6" w:uiPriority="50"/>
+    <w:lsdException w:name="List Table 6 Colorful Accent 6" w:uiPriority="51"/>
+    <w:lsdException w:name="List Table 7 Colorful Accent 6" w:uiPriority="52"/>
+  </w:latentStyles>
+  <w:style w:type="paragraph" w:default="1" w:styleId="Normal">
+    <w:name w:val="Normal"/>
+    <w:qFormat/>
+  </w:style>
+  <w:style w:type="character" w:default="1" w:styleId="DefaultParagraphFont">
+    <w:name w:val="Default Paragraph Font"/>
+    <w:uiPriority w:val="1"/>
+    <w:semiHidden/>
+    <w:unhideWhenUsed/>
+  </w:style>
+  <w:style w:type="table" w:default="1" w:styleId="TableNormal">
+    <w:name w:val="Normal Table"/>
+    <w:uiPriority w:val="99"/>
+    <w:semiHidden/>
+    <w:unhideWhenUsed/>
+    <w:tblPr>
+      <w:tblInd w:w="0" w:type="dxa"/>
+      <w:tblCellMar>
+        <w:top w:w="0" w:type="dxa"/>
+        <w:left w:w="108" w:type="dxa"/>
+        <w:bottom w:w="0" w:type="dxa"/>
+        <w:right w:w="108" w:type="dxa"/>
+      </w:tblCellMar>
+    </w:tblPr>
+  </w:style>
+  <w:style w:type="numbering" w:default="1" w:styleId="NoList">
+    <w:name w:val="No List"/>
+    <w:uiPriority w:val="99"/>
+    <w:semiHidden/>
+    <w:unhideWhenUsed/>
+  </w:style>
+  <w:style w:type="paragraph" w:customStyle="1" w:styleId="EF2232DE98D54F829C1ED116B02A7119">
+    <w:name w:val="EF2232DE98D54F829C1ED116B02A7119"/>
+    <w:rsid w:val="001D2000"/>
+  </w:style>
+</w:styles>
+</file>
+
+<file path=word/glossary/webSettings.xml><?xml version="1.0" encoding="utf-8"?>
+<w:webSettings xmlns:mc="http://schemas.openxmlformats.org/markup-compatibility/2006" xmlns:r="http://schemas.openxmlformats.org/officeDocument/2006/relationships" xmlns:w="http://schemas.openxmlformats.org/wordprocessingml/2006/main" xmlns:w14="http://schemas.microsoft.com/office/word/2010/wordml" xmlns:w15="http://schemas.microsoft.com/office/word/2012/wordml" xmlns:w16se="http://schemas.microsoft.com/office/word/2015/wordml/symex" mc:Ignorable="w14 w15 w16se">
+  <w:optimizeForBrowser/>
+  <w:allowPNG/>
+</w:webSettings>
 </file>
 
 <file path=word/theme/theme1.xml><?xml version="1.0" encoding="utf-8"?>
@@ -4157,7 +5279,7 @@
 </file>
 
 <file path=customXml/itemProps1.xml><?xml version="1.0" encoding="utf-8"?>
-<ds:datastoreItem xmlns:ds="http://schemas.openxmlformats.org/officeDocument/2006/customXml" ds:itemID="{8A37A700-7B1A-4BDE-8665-5F23FF2C9D94}">
+<ds:datastoreItem xmlns:ds="http://schemas.openxmlformats.org/officeDocument/2006/customXml" ds:itemID="{929B09A9-1A18-4E8B-B683-C060D66E3A81}">
   <ds:schemaRefs>
     <ds:schemaRef ds:uri="http://schemas.openxmlformats.org/officeDocument/2006/bibliography"/>
   </ds:schemaRefs>

</xml_diff>